<commit_message>
Recuperar archivo .docx en develop después del merge incorrecto
</commit_message>
<xml_diff>
--- a/12 Formato_Proyecto_Final_vf.docx
+++ b/12 Formato_Proyecto_Final_vf.docx
@@ -390,27 +390,7 @@
           <w:szCs w:val="24"/>
           <w:lang w:val="es-ES"/>
         </w:rPr>
-        <w:t xml:space="preserve">DIRECTOR: </w:t>
-      </w:r>
-      <w:proofErr w:type="spellStart"/>
-      <w:r>
-        <w:rPr>
-          <w:rFonts w:ascii="Arial" w:eastAsia="Arial" w:hAnsi="Arial" w:cs="Arial"/>
-          <w:sz w:val="24"/>
-          <w:szCs w:val="24"/>
-          <w:lang w:val="es-ES"/>
-        </w:rPr>
-        <w:t>Mag</w:t>
-      </w:r>
-      <w:proofErr w:type="spellEnd"/>
-      <w:r>
-        <w:rPr>
-          <w:rFonts w:ascii="Arial" w:eastAsia="Arial" w:hAnsi="Arial" w:cs="Arial"/>
-          <w:sz w:val="24"/>
-          <w:szCs w:val="24"/>
-          <w:lang w:val="es-ES"/>
-        </w:rPr>
-        <w:t>. Luis Alfonso Vejarano Sánchez</w:t>
+        <w:t>DIRECTOR: Mag. Luis Alfonso Vejarano Sánchez</w:t>
       </w:r>
     </w:p>
     <w:p>
@@ -3976,13 +3956,13 @@
           <w:szCs w:val="24"/>
         </w:rPr>
         <w:drawing>
-          <wp:anchor distT="85090" distB="85090" distL="28575" distR="28575" simplePos="0" relativeHeight="251656192" behindDoc="0" locked="0" layoutInCell="0" allowOverlap="1" wp14:anchorId="1A3A4F17" wp14:editId="7AD73372">
+          <wp:anchor distT="85090" distB="85090" distL="28575" distR="28575" simplePos="0" relativeHeight="251656192" behindDoc="0" locked="0" layoutInCell="0" allowOverlap="1" wp14:anchorId="1A3A4F17" wp14:editId="759E26FB">
             <wp:simplePos x="0" y="0"/>
             <wp:positionH relativeFrom="column">
-              <wp:posOffset>6246</wp:posOffset>
+              <wp:posOffset>197101</wp:posOffset>
             </wp:positionH>
             <wp:positionV relativeFrom="paragraph">
-              <wp:posOffset>231127</wp:posOffset>
+              <wp:posOffset>230505</wp:posOffset>
             </wp:positionV>
             <wp:extent cx="2105630" cy="828704"/>
             <wp:effectExtent l="0" t="0" r="0" b="0"/>
@@ -4015,7 +3995,7 @@
                   <pic:spPr>
                     <a:xfrm>
                       <a:off x="0" y="0"/>
-                      <a:ext cx="2107420" cy="829408"/>
+                      <a:ext cx="2105630" cy="828704"/>
                     </a:xfrm>
                     <a:prstGeom prst="rect">
                       <a:avLst/>
@@ -5608,29 +5588,7 @@
               <w:szCs w:val="24"/>
               <w:lang w:val="es-MX"/>
             </w:rPr>
-            <w:t>(</w:t>
-          </w:r>
-          <w:proofErr w:type="spellStart"/>
-          <w:r>
-            <w:rPr>
-              <w:rFonts w:ascii="Arial" w:eastAsia="Arial" w:hAnsi="Arial" w:cs="Arial"/>
-              <w:color w:val="000000"/>
-              <w:sz w:val="24"/>
-              <w:szCs w:val="24"/>
-              <w:lang w:val="es-MX"/>
-            </w:rPr>
-            <w:t>Lewi</w:t>
-          </w:r>
-          <w:proofErr w:type="spellEnd"/>
-          <w:r>
-            <w:rPr>
-              <w:rFonts w:ascii="Arial" w:eastAsia="Arial" w:hAnsi="Arial" w:cs="Arial"/>
-              <w:color w:val="000000"/>
-              <w:sz w:val="24"/>
-              <w:szCs w:val="24"/>
-              <w:lang w:val="es-MX"/>
-            </w:rPr>
-            <w:t xml:space="preserve"> et al., 2020)</w:t>
+            <w:t>(Lewi et al., 2020)</w:t>
           </w:r>
         </w:sdtContent>
       </w:sdt>
@@ -5861,29 +5819,7 @@
               <w:szCs w:val="24"/>
               <w:lang w:val="es-MX"/>
             </w:rPr>
-            <w:t>(</w:t>
-          </w:r>
-          <w:proofErr w:type="spellStart"/>
-          <w:r>
-            <w:rPr>
-              <w:rFonts w:ascii="Arial" w:eastAsia="Arial" w:hAnsi="Arial" w:cs="Arial"/>
-              <w:color w:val="000000"/>
-              <w:sz w:val="24"/>
-              <w:szCs w:val="24"/>
-              <w:lang w:val="es-MX"/>
-            </w:rPr>
-            <w:t>Plocher</w:t>
-          </w:r>
-          <w:proofErr w:type="spellEnd"/>
-          <w:r>
-            <w:rPr>
-              <w:rFonts w:ascii="Arial" w:eastAsia="Arial" w:hAnsi="Arial" w:cs="Arial"/>
-              <w:color w:val="000000"/>
-              <w:sz w:val="24"/>
-              <w:szCs w:val="24"/>
-              <w:lang w:val="es-MX"/>
-            </w:rPr>
-            <w:t xml:space="preserve"> et al., 2021)</w:t>
+            <w:t>(Plocher et al., 2021)</w:t>
           </w:r>
         </w:sdtContent>
       </w:sdt>
@@ -6312,29 +6248,7 @@
                 <w:szCs w:val="24"/>
                 <w:lang w:val="en-US" w:eastAsia="es-CO"/>
               </w:rPr>
-              <w:t>(</w:t>
-            </w:r>
-            <w:proofErr w:type="gramStart"/>
-            <w:r>
-              <w:rPr>
-                <w:rFonts w:ascii="Arial" w:eastAsia="Times New Roman" w:hAnsi="Arial" w:cs="Arial"/>
-                <w:color w:val="000000"/>
-                <w:sz w:val="24"/>
-                <w:szCs w:val="24"/>
-                <w:lang w:val="en-US" w:eastAsia="es-CO"/>
-              </w:rPr>
-              <w:t>community</w:t>
-            </w:r>
-            <w:proofErr w:type="gramEnd"/>
-            <w:r>
-              <w:rPr>
-                <w:rFonts w:ascii="Arial" w:eastAsia="Times New Roman" w:hAnsi="Arial" w:cs="Arial"/>
-                <w:color w:val="000000"/>
-                <w:sz w:val="24"/>
-                <w:szCs w:val="24"/>
-                <w:lang w:val="en-US" w:eastAsia="es-CO"/>
-              </w:rPr>
-              <w:t>, population, education, culture, indigenous, native, software, mobile application, app, platform, system) </w:t>
+              <w:t>(community, population, education, culture, indigenous, native, software, mobile application, app, platform, system) </w:t>
             </w:r>
           </w:p>
         </w:tc>
@@ -7702,7 +7616,6 @@
       <w:r>
         <w:tab/>
       </w:r>
-      <w:proofErr w:type="spellStart"/>
       <w:r>
         <w:rPr>
           <w:rFonts w:ascii="Arial" w:eastAsia="Arial" w:hAnsi="Arial" w:cs="Arial"/>
@@ -7714,7 +7627,6 @@
         </w:rPr>
         <w:t>BiblioQuinoa</w:t>
       </w:r>
-      <w:proofErr w:type="spellEnd"/>
       <w:r>
         <w:rPr>
           <w:rFonts w:ascii="Arial" w:eastAsia="Arial" w:hAnsi="Arial" w:cs="Arial"/>
@@ -7768,29 +7680,7 @@
               <w:szCs w:val="24"/>
               <w:lang w:val="es-MX"/>
             </w:rPr>
-            <w:t>(</w:t>
-          </w:r>
-          <w:proofErr w:type="spellStart"/>
-          <w:r>
-            <w:rPr>
-              <w:rFonts w:ascii="Arial" w:eastAsia="Arial" w:hAnsi="Arial" w:cs="Arial"/>
-              <w:color w:val="000000"/>
-              <w:sz w:val="24"/>
-              <w:szCs w:val="24"/>
-              <w:lang w:val="es-MX"/>
-            </w:rPr>
-            <w:t>BiblioQuinoa</w:t>
-          </w:r>
-          <w:proofErr w:type="spellEnd"/>
-          <w:r>
-            <w:rPr>
-              <w:rFonts w:ascii="Arial" w:eastAsia="Arial" w:hAnsi="Arial" w:cs="Arial"/>
-              <w:color w:val="000000"/>
-              <w:sz w:val="24"/>
-              <w:szCs w:val="24"/>
-              <w:lang w:val="es-MX"/>
-            </w:rPr>
-            <w:t>, 2021)</w:t>
+            <w:t>(BiblioQuinoa, 2021)</w:t>
           </w:r>
         </w:sdtContent>
       </w:sdt>
@@ -7872,29 +7762,7 @@
               <w:szCs w:val="24"/>
               <w:lang w:val="es-MX"/>
             </w:rPr>
-            <w:t>(</w:t>
-          </w:r>
-          <w:proofErr w:type="spellStart"/>
-          <w:r>
-            <w:rPr>
-              <w:rFonts w:ascii="Arial" w:eastAsia="Arial" w:hAnsi="Arial" w:cs="Arial"/>
-              <w:color w:val="000000"/>
-              <w:sz w:val="24"/>
-              <w:szCs w:val="24"/>
-              <w:lang w:val="es-MX"/>
-            </w:rPr>
-            <w:t>RisingVoices</w:t>
-          </w:r>
-          <w:proofErr w:type="spellEnd"/>
-          <w:r>
-            <w:rPr>
-              <w:rFonts w:ascii="Arial" w:eastAsia="Arial" w:hAnsi="Arial" w:cs="Arial"/>
-              <w:color w:val="000000"/>
-              <w:sz w:val="24"/>
-              <w:szCs w:val="24"/>
-              <w:lang w:val="es-MX"/>
-            </w:rPr>
-            <w:t xml:space="preserve"> Coordinadora de campañas et al., 2022)</w:t>
+            <w:t>(RisingVoices Coordinadora de campañas et al., 2022)</w:t>
           </w:r>
         </w:sdtContent>
       </w:sdt>
@@ -7937,79 +7805,7 @@
           <w:szCs w:val="24"/>
           <w:lang w:val="es-MX"/>
         </w:rPr>
-        <w:t xml:space="preserve">NUNKINÍ, </w:t>
-      </w:r>
-      <w:proofErr w:type="spellStart"/>
-      <w:r>
-        <w:rPr>
-          <w:rFonts w:ascii="Arial" w:eastAsia="Arial" w:hAnsi="Arial" w:cs="Arial"/>
-          <w:b/>
-          <w:bCs/>
-          <w:sz w:val="24"/>
-          <w:szCs w:val="24"/>
-          <w:lang w:val="es-MX"/>
-        </w:rPr>
-        <w:t>Najil</w:t>
-      </w:r>
-      <w:proofErr w:type="spellEnd"/>
-      <w:r>
-        <w:rPr>
-          <w:rFonts w:ascii="Arial" w:eastAsia="Arial" w:hAnsi="Arial" w:cs="Arial"/>
-          <w:b/>
-          <w:bCs/>
-          <w:sz w:val="24"/>
-          <w:szCs w:val="24"/>
-          <w:lang w:val="es-MX"/>
-        </w:rPr>
-        <w:t xml:space="preserve"> </w:t>
-      </w:r>
-      <w:proofErr w:type="spellStart"/>
-      <w:r>
-        <w:rPr>
-          <w:rFonts w:ascii="Arial" w:eastAsia="Arial" w:hAnsi="Arial" w:cs="Arial"/>
-          <w:b/>
-          <w:bCs/>
-          <w:sz w:val="24"/>
-          <w:szCs w:val="24"/>
-          <w:lang w:val="es-MX"/>
-        </w:rPr>
-        <w:t>xook</w:t>
-      </w:r>
-      <w:proofErr w:type="spellEnd"/>
-      <w:r>
-        <w:rPr>
-          <w:rFonts w:ascii="Arial" w:eastAsia="Arial" w:hAnsi="Arial" w:cs="Arial"/>
-          <w:b/>
-          <w:bCs/>
-          <w:sz w:val="24"/>
-          <w:szCs w:val="24"/>
-          <w:lang w:val="es-MX"/>
-        </w:rPr>
-        <w:t xml:space="preserve"> </w:t>
-      </w:r>
-      <w:proofErr w:type="spellStart"/>
-      <w:r>
-        <w:rPr>
-          <w:rFonts w:ascii="Arial" w:eastAsia="Arial" w:hAnsi="Arial" w:cs="Arial"/>
-          <w:b/>
-          <w:bCs/>
-          <w:sz w:val="24"/>
-          <w:szCs w:val="24"/>
-          <w:lang w:val="es-MX"/>
-        </w:rPr>
-        <w:t>Maayat’aan</w:t>
-      </w:r>
-      <w:proofErr w:type="spellEnd"/>
-      <w:r>
-        <w:rPr>
-          <w:rFonts w:ascii="Arial" w:eastAsia="Arial" w:hAnsi="Arial" w:cs="Arial"/>
-          <w:b/>
-          <w:bCs/>
-          <w:sz w:val="24"/>
-          <w:szCs w:val="24"/>
-          <w:lang w:val="es-MX"/>
-        </w:rPr>
-        <w:t xml:space="preserve">: </w:t>
+        <w:t xml:space="preserve">NUNKINÍ, Najil xook Maayat’aan: </w:t>
       </w:r>
     </w:p>
     <w:p>
@@ -8064,73 +7860,7 @@
               <w:szCs w:val="24"/>
               <w:lang w:val="es-MX"/>
             </w:rPr>
-            <w:t xml:space="preserve">(NUNKINÍ – </w:t>
-          </w:r>
-          <w:proofErr w:type="spellStart"/>
-          <w:r>
-            <w:rPr>
-              <w:rFonts w:ascii="Arial" w:eastAsia="Arial" w:hAnsi="Arial" w:cs="Arial"/>
-              <w:color w:val="000000"/>
-              <w:sz w:val="24"/>
-              <w:szCs w:val="24"/>
-              <w:lang w:val="es-MX"/>
-            </w:rPr>
-            <w:t>Najil</w:t>
-          </w:r>
-          <w:proofErr w:type="spellEnd"/>
-          <w:r>
-            <w:rPr>
-              <w:rFonts w:ascii="Arial" w:eastAsia="Arial" w:hAnsi="Arial" w:cs="Arial"/>
-              <w:color w:val="000000"/>
-              <w:sz w:val="24"/>
-              <w:szCs w:val="24"/>
-              <w:lang w:val="es-MX"/>
-            </w:rPr>
-            <w:t xml:space="preserve"> </w:t>
-          </w:r>
-          <w:proofErr w:type="spellStart"/>
-          <w:r>
-            <w:rPr>
-              <w:rFonts w:ascii="Arial" w:eastAsia="Arial" w:hAnsi="Arial" w:cs="Arial"/>
-              <w:color w:val="000000"/>
-              <w:sz w:val="24"/>
-              <w:szCs w:val="24"/>
-              <w:lang w:val="es-MX"/>
-            </w:rPr>
-            <w:t>xook</w:t>
-          </w:r>
-          <w:proofErr w:type="spellEnd"/>
-          <w:r>
-            <w:rPr>
-              <w:rFonts w:ascii="Arial" w:eastAsia="Arial" w:hAnsi="Arial" w:cs="Arial"/>
-              <w:color w:val="000000"/>
-              <w:sz w:val="24"/>
-              <w:szCs w:val="24"/>
-              <w:lang w:val="es-MX"/>
-            </w:rPr>
-            <w:t xml:space="preserve"> </w:t>
-          </w:r>
-          <w:proofErr w:type="spellStart"/>
-          <w:r>
-            <w:rPr>
-              <w:rFonts w:ascii="Arial" w:eastAsia="Arial" w:hAnsi="Arial" w:cs="Arial"/>
-              <w:color w:val="000000"/>
-              <w:sz w:val="24"/>
-              <w:szCs w:val="24"/>
-              <w:lang w:val="es-MX"/>
-            </w:rPr>
-            <w:t>Maayat’aan</w:t>
-          </w:r>
-          <w:proofErr w:type="spellEnd"/>
-          <w:r>
-            <w:rPr>
-              <w:rFonts w:ascii="Arial" w:eastAsia="Arial" w:hAnsi="Arial" w:cs="Arial"/>
-              <w:color w:val="000000"/>
-              <w:sz w:val="24"/>
-              <w:szCs w:val="24"/>
-              <w:lang w:val="es-MX"/>
-            </w:rPr>
-            <w:t>, 2024)</w:t>
+            <w:t>(NUNKINÍ – Najil xook Maayat’aan, 2024)</w:t>
           </w:r>
         </w:sdtContent>
       </w:sdt>
@@ -8518,51 +8248,7 @@
               <w:szCs w:val="24"/>
               <w:lang w:val="es-MX"/>
             </w:rPr>
-            <w:t xml:space="preserve">(Biblioteca Nacional de Colombia </w:t>
-          </w:r>
-          <w:proofErr w:type="spellStart"/>
-          <w:r>
-            <w:rPr>
-              <w:rFonts w:ascii="Arial" w:eastAsia="Arial" w:hAnsi="Arial" w:cs="Arial"/>
-              <w:color w:val="000000"/>
-              <w:sz w:val="24"/>
-              <w:szCs w:val="24"/>
-              <w:lang w:val="es-MX"/>
-            </w:rPr>
-            <w:t>BCopyright</w:t>
-          </w:r>
-          <w:proofErr w:type="spellEnd"/>
-          <w:r>
-            <w:rPr>
-              <w:rFonts w:ascii="Arial" w:eastAsia="Arial" w:hAnsi="Arial" w:cs="Arial"/>
-              <w:color w:val="000000"/>
-              <w:sz w:val="24"/>
-              <w:szCs w:val="24"/>
-              <w:lang w:val="es-MX"/>
-            </w:rPr>
-            <w:t xml:space="preserve"> © 2024, </w:t>
-          </w:r>
-          <w:proofErr w:type="spellStart"/>
-          <w:r>
-            <w:rPr>
-              <w:rFonts w:ascii="Arial" w:eastAsia="Arial" w:hAnsi="Arial" w:cs="Arial"/>
-              <w:color w:val="000000"/>
-              <w:sz w:val="24"/>
-              <w:szCs w:val="24"/>
-              <w:lang w:val="es-MX"/>
-            </w:rPr>
-            <w:t>n.d</w:t>
-          </w:r>
-          <w:proofErr w:type="spellEnd"/>
-          <w:r>
-            <w:rPr>
-              <w:rFonts w:ascii="Arial" w:eastAsia="Arial" w:hAnsi="Arial" w:cs="Arial"/>
-              <w:color w:val="000000"/>
-              <w:sz w:val="24"/>
-              <w:szCs w:val="24"/>
-              <w:lang w:val="es-MX"/>
-            </w:rPr>
-            <w:t>.)</w:t>
+            <w:t>(Biblioteca Nacional de Colombia BCopyright © 2024, n.d.)</w:t>
           </w:r>
         </w:sdtContent>
       </w:sdt>
@@ -9509,29 +9195,7 @@
               <w:szCs w:val="24"/>
               <w:lang w:val="es-MX"/>
             </w:rPr>
-            <w:t>(Gómez-</w:t>
-          </w:r>
-          <w:proofErr w:type="spellStart"/>
-          <w:r>
-            <w:rPr>
-              <w:rFonts w:ascii="Arial" w:eastAsia="Arial" w:hAnsi="Arial" w:cs="Arial"/>
-              <w:color w:val="000000"/>
-              <w:sz w:val="24"/>
-              <w:szCs w:val="24"/>
-              <w:lang w:val="es-MX"/>
-            </w:rPr>
-            <w:t>Baggethun</w:t>
-          </w:r>
-          <w:proofErr w:type="spellEnd"/>
-          <w:r>
-            <w:rPr>
-              <w:rFonts w:ascii="Arial" w:eastAsia="Arial" w:hAnsi="Arial" w:cs="Arial"/>
-              <w:color w:val="000000"/>
-              <w:sz w:val="24"/>
-              <w:szCs w:val="24"/>
-              <w:lang w:val="es-MX"/>
-            </w:rPr>
-            <w:t>, 2009)</w:t>
+            <w:t>(Gómez-Baggethun, 2009)</w:t>
           </w:r>
         </w:sdtContent>
       </w:sdt>
@@ -10306,7 +9970,6 @@
               </w:rPr>
               <w:t xml:space="preserve"> </w:t>
             </w:r>
-            <w:proofErr w:type="spellStart"/>
             <w:r>
               <w:rPr>
                 <w:rFonts w:ascii="Arial" w:eastAsia="Arial" w:hAnsi="Arial" w:cs="Arial"/>
@@ -10317,7 +9980,6 @@
               </w:rPr>
               <w:t>Forms</w:t>
             </w:r>
-            <w:proofErr w:type="spellEnd"/>
             <w:r>
               <w:rPr>
                 <w:rFonts w:ascii="Arial" w:eastAsia="Arial" w:hAnsi="Arial" w:cs="Arial"/>
@@ -11774,23 +11436,7 @@
             <w:rFonts w:eastAsia="Arial" w:cs="Arial"/>
             <w:szCs w:val="24"/>
           </w:rPr>
-          <w:t>9 Resultado Di</w:t>
-        </w:r>
-        <w:r>
-          <w:rPr>
-            <w:rStyle w:val="Hipervnculo"/>
-            <w:rFonts w:eastAsia="Arial" w:cs="Arial"/>
-            <w:szCs w:val="24"/>
-          </w:rPr>
-          <w:t>a</w:t>
-        </w:r>
-        <w:r>
-          <w:rPr>
-            <w:rStyle w:val="Hipervnculo"/>
-            <w:rFonts w:eastAsia="Arial" w:cs="Arial"/>
-            <w:szCs w:val="24"/>
-          </w:rPr>
-          <w:t>gnóstico de Discapacidad.xlsx</w:t>
+          <w:t>9 Resultado Diagnóstico de Discapacidad.xlsx</w:t>
         </w:r>
       </w:hyperlink>
       <w:r>
@@ -12679,25 +12325,7 @@
                 <w:sz w:val="24"/>
                 <w:szCs w:val="24"/>
               </w:rPr>
-              <w:t xml:space="preserve">Versión 1: Plataforma con </w:t>
-            </w:r>
-            <w:proofErr w:type="spellStart"/>
-            <w:r>
-              <w:rPr>
-                <w:rFonts w:ascii="Arial" w:eastAsia="Calibri" w:hAnsi="Arial" w:cs="Arial"/>
-                <w:sz w:val="24"/>
-                <w:szCs w:val="24"/>
-              </w:rPr>
-              <w:t>login</w:t>
-            </w:r>
-            <w:proofErr w:type="spellEnd"/>
-            <w:r>
-              <w:rPr>
-                <w:rFonts w:ascii="Arial" w:eastAsia="Calibri" w:hAnsi="Arial" w:cs="Arial"/>
-                <w:sz w:val="24"/>
-                <w:szCs w:val="24"/>
-              </w:rPr>
-              <w:t xml:space="preserve"> funcional y navegación básica.</w:t>
+              <w:t>Versión 1: Plataforma con login funcional y navegación básica.</w:t>
             </w:r>
           </w:p>
         </w:tc>
@@ -12879,25 +12507,7 @@
                 <w:sz w:val="24"/>
                 <w:szCs w:val="24"/>
               </w:rPr>
-              <w:t xml:space="preserve">Desarrolladores, </w:t>
-            </w:r>
-            <w:proofErr w:type="spellStart"/>
-            <w:r>
-              <w:rPr>
-                <w:rFonts w:ascii="Arial" w:eastAsia="Calibri" w:hAnsi="Arial" w:cs="Arial"/>
-                <w:sz w:val="24"/>
-                <w:szCs w:val="24"/>
-              </w:rPr>
-              <w:t>Tester</w:t>
-            </w:r>
-            <w:proofErr w:type="spellEnd"/>
-            <w:r>
-              <w:rPr>
-                <w:rFonts w:ascii="Arial" w:eastAsia="Calibri" w:hAnsi="Arial" w:cs="Arial"/>
-                <w:sz w:val="24"/>
-                <w:szCs w:val="24"/>
-              </w:rPr>
-              <w:t>, Cliente (validación).</w:t>
+              <w:t>Desarrolladores, Tester, Cliente (validación).</w:t>
             </w:r>
           </w:p>
         </w:tc>
@@ -12992,25 +12602,7 @@
                 <w:sz w:val="24"/>
                 <w:szCs w:val="24"/>
               </w:rPr>
-              <w:t xml:space="preserve">- Implementar funciones de accesibilidad (lectores de pantalla, contraste, etiquetas ALT). - Incorporar soporte multimedia (audio, video en lengua </w:t>
-            </w:r>
-            <w:proofErr w:type="spellStart"/>
-            <w:r>
-              <w:rPr>
-                <w:rFonts w:ascii="Arial" w:eastAsia="Calibri" w:hAnsi="Arial" w:cs="Arial"/>
-                <w:sz w:val="24"/>
-                <w:szCs w:val="24"/>
-              </w:rPr>
-              <w:t>Namtrik</w:t>
-            </w:r>
-            <w:proofErr w:type="spellEnd"/>
-            <w:r>
-              <w:rPr>
-                <w:rFonts w:ascii="Arial" w:eastAsia="Calibri" w:hAnsi="Arial" w:cs="Arial"/>
-                <w:sz w:val="24"/>
-                <w:szCs w:val="24"/>
-              </w:rPr>
-              <w:t>).</w:t>
+              <w:t>- Implementar funciones de accesibilidad (lectores de pantalla, contraste, etiquetas ALT). - Incorporar soporte multimedia (audio, video en lengua Namtrik).</w:t>
             </w:r>
           </w:p>
         </w:tc>
@@ -13068,25 +12660,7 @@
                 <w:sz w:val="24"/>
                 <w:szCs w:val="24"/>
               </w:rPr>
-              <w:t xml:space="preserve">Desarrollador, </w:t>
-            </w:r>
-            <w:proofErr w:type="spellStart"/>
-            <w:r>
-              <w:rPr>
-                <w:rFonts w:ascii="Arial" w:eastAsia="Calibri" w:hAnsi="Arial" w:cs="Arial"/>
-                <w:sz w:val="24"/>
-                <w:szCs w:val="24"/>
-              </w:rPr>
-              <w:t>Tester</w:t>
-            </w:r>
-            <w:proofErr w:type="spellEnd"/>
-            <w:r>
-              <w:rPr>
-                <w:rFonts w:ascii="Arial" w:eastAsia="Calibri" w:hAnsi="Arial" w:cs="Arial"/>
-                <w:sz w:val="24"/>
-                <w:szCs w:val="24"/>
-              </w:rPr>
-              <w:t>, Comunidad Misak (retroalimentación).</w:t>
+              <w:t>Desarrollador, Tester, Comunidad Misak (retroalimentación).</w:t>
             </w:r>
           </w:p>
         </w:tc>
@@ -13239,25 +12813,7 @@
                 <w:sz w:val="24"/>
                 <w:szCs w:val="24"/>
               </w:rPr>
-              <w:t xml:space="preserve">Desarrolladores, </w:t>
-            </w:r>
-            <w:proofErr w:type="spellStart"/>
-            <w:r>
-              <w:rPr>
-                <w:rFonts w:ascii="Arial" w:eastAsia="Calibri" w:hAnsi="Arial" w:cs="Arial"/>
-                <w:sz w:val="24"/>
-                <w:szCs w:val="24"/>
-              </w:rPr>
-              <w:t>Tester</w:t>
-            </w:r>
-            <w:proofErr w:type="spellEnd"/>
-            <w:r>
-              <w:rPr>
-                <w:rFonts w:ascii="Arial" w:eastAsia="Calibri" w:hAnsi="Arial" w:cs="Arial"/>
-                <w:sz w:val="24"/>
-                <w:szCs w:val="24"/>
-              </w:rPr>
-              <w:t>, Investigador.</w:t>
+              <w:t>Desarrolladores, Tester, Investigador.</w:t>
             </w:r>
           </w:p>
         </w:tc>
@@ -15508,15 +15064,7 @@
           <w:iCs/>
           <w:lang w:val="es-ES"/>
         </w:rPr>
-        <w:t>Diagrama de Caso de Uso de la Biblioteca Virtual Misak</w:t>
-      </w:r>
-      <w:r>
-        <w:rPr>
-          <w:i/>
-          <w:iCs/>
-          <w:lang w:val="es-ES"/>
-        </w:rPr>
-        <w:t>.</w:t>
+        <w:t>Diagrama de Caso de Uso de la Biblioteca Virtual Misak.</w:t>
       </w:r>
     </w:p>
     <w:p>
@@ -15917,14 +15465,7 @@
           <w:szCs w:val="24"/>
           <w:lang w:val="es-ES"/>
         </w:rPr>
-        <w:t>Nota. V</w:t>
-      </w:r>
-      <w:r>
-        <w:rPr>
-          <w:szCs w:val="24"/>
-          <w:lang w:val="es-ES"/>
-        </w:rPr>
-        <w:t>ista general de las interacciones posibles dentro del sistema, destacando las responsabilidades y permisos de cada rol en la plataforma.</w:t>
+        <w:t>Nota. Vista general de las interacciones posibles dentro del sistema, destacando las responsabilidades y permisos de cada rol en la plataforma.</w:t>
       </w:r>
       <w:r>
         <w:rPr>
@@ -15993,25 +15534,7 @@
           <w:szCs w:val="24"/>
           <w:lang w:val="es-ES"/>
         </w:rPr>
-        <w:t xml:space="preserve">La capa de Presentación construida con ASP.NET Web </w:t>
-      </w:r>
-      <w:proofErr w:type="spellStart"/>
-      <w:r>
-        <w:rPr>
-          <w:rFonts w:eastAsia="Arial" w:cs="Arial"/>
-          <w:szCs w:val="24"/>
-          <w:lang w:val="es-ES"/>
-        </w:rPr>
-        <w:t>Forms</w:t>
-      </w:r>
-      <w:proofErr w:type="spellEnd"/>
-      <w:r>
-        <w:rPr>
-          <w:rFonts w:eastAsia="Arial" w:cs="Arial"/>
-          <w:szCs w:val="24"/>
-          <w:lang w:val="es-ES"/>
-        </w:rPr>
-        <w:t xml:space="preserve"> y Bootstrap, esta capa se compone de páginas </w:t>
+        <w:t xml:space="preserve">La capa de Presentación construida con ASP.NET Web Forms y Bootstrap, esta capa se compone de páginas </w:t>
       </w:r>
       <w:r>
         <w:rPr>
@@ -16021,9 +15544,16 @@
           <w:szCs w:val="24"/>
           <w:lang w:val="es-ES"/>
         </w:rPr>
-        <w:t>.</w:t>
-      </w:r>
-      <w:proofErr w:type="spellStart"/>
+        <w:t>.aspx</w:t>
+      </w:r>
+      <w:r>
+        <w:rPr>
+          <w:rFonts w:eastAsia="Arial" w:cs="Arial"/>
+          <w:szCs w:val="24"/>
+          <w:lang w:val="es-ES"/>
+        </w:rPr>
+        <w:t xml:space="preserve"> y Master Pages (</w:t>
+      </w:r>
       <w:r>
         <w:rPr>
           <w:rFonts w:eastAsia="Arial" w:cs="Arial"/>
@@ -16032,27 +15562,37 @@
           <w:szCs w:val="24"/>
           <w:lang w:val="es-ES"/>
         </w:rPr>
-        <w:t>aspx</w:t>
-      </w:r>
-      <w:proofErr w:type="spellEnd"/>
+        <w:t>.master</w:t>
+      </w:r>
       <w:r>
         <w:rPr>
           <w:rFonts w:eastAsia="Arial" w:cs="Arial"/>
           <w:szCs w:val="24"/>
           <w:lang w:val="es-ES"/>
         </w:rPr>
-        <w:t xml:space="preserve"> y Master Pages </w:t>
-      </w:r>
-      <w:proofErr w:type="gramStart"/>
+        <w:t>) que definen el layout general del sitio para los diferentes tipos de usuarios (Administrador, Docente/Estudiante). La interacción con el usuario se gestiona mediante code-behind (</w:t>
+      </w:r>
       <w:r>
         <w:rPr>
           <w:rFonts w:eastAsia="Arial" w:cs="Arial"/>
           <w:szCs w:val="24"/>
           <w:lang w:val="es-ES"/>
         </w:rPr>
-        <w:t>(</w:t>
-      </w:r>
-      <w:r>
+        <w:t>archivos .</w:t>
+      </w:r>
+      <w:r>
+        <w:rPr>
+          <w:rFonts w:eastAsia="Arial" w:cs="Arial"/>
+          <w:szCs w:val="24"/>
+          <w:lang w:val="es-ES"/>
+        </w:rPr>
+        <w:t>aspx.cs), los cuales hacen llamadas a la capa de lógica para realizar las operaciones.</w:t>
+      </w:r>
+    </w:p>
+    <w:p>
+      <w:pPr>
+        <w:pStyle w:val="Sinespaciado"/>
+        <w:ind w:firstLine="0"/>
         <w:rPr>
           <w:rFonts w:eastAsia="Arial" w:cs="Arial"/>
           <w:b/>
@@ -16060,86 +15600,8 @@
           <w:szCs w:val="24"/>
           <w:lang w:val="es-ES"/>
         </w:rPr>
-        <w:t>.master</w:t>
-      </w:r>
-      <w:proofErr w:type="gramEnd"/>
-      <w:r>
-        <w:rPr>
-          <w:rFonts w:eastAsia="Arial" w:cs="Arial"/>
-          <w:szCs w:val="24"/>
-          <w:lang w:val="es-ES"/>
-        </w:rPr>
-        <w:t xml:space="preserve">) que definen el </w:t>
-      </w:r>
-      <w:proofErr w:type="spellStart"/>
-      <w:r>
-        <w:rPr>
-          <w:rFonts w:eastAsia="Arial" w:cs="Arial"/>
-          <w:szCs w:val="24"/>
-          <w:lang w:val="es-ES"/>
-        </w:rPr>
-        <w:t>layout</w:t>
-      </w:r>
-      <w:proofErr w:type="spellEnd"/>
-      <w:r>
-        <w:rPr>
-          <w:rFonts w:eastAsia="Arial" w:cs="Arial"/>
-          <w:szCs w:val="24"/>
-          <w:lang w:val="es-ES"/>
-        </w:rPr>
-        <w:t xml:space="preserve"> general del sitio para los diferentes tipos de usuarios (Administrador, Docente/Estudiante). La interacción con el usuario se gestiona mediante </w:t>
-      </w:r>
-      <w:proofErr w:type="spellStart"/>
-      <w:r>
-        <w:rPr>
-          <w:rFonts w:eastAsia="Arial" w:cs="Arial"/>
-          <w:szCs w:val="24"/>
-          <w:lang w:val="es-ES"/>
-        </w:rPr>
-        <w:t>code-behind</w:t>
-      </w:r>
-      <w:proofErr w:type="spellEnd"/>
-      <w:r>
-        <w:rPr>
-          <w:rFonts w:eastAsia="Arial" w:cs="Arial"/>
-          <w:szCs w:val="24"/>
-          <w:lang w:val="es-ES"/>
-        </w:rPr>
-        <w:t xml:space="preserve"> (</w:t>
-      </w:r>
-      <w:proofErr w:type="gramStart"/>
-      <w:r>
-        <w:rPr>
-          <w:rFonts w:eastAsia="Arial" w:cs="Arial"/>
-          <w:szCs w:val="24"/>
-          <w:lang w:val="es-ES"/>
-        </w:rPr>
-        <w:t>archivos .</w:t>
-      </w:r>
-      <w:proofErr w:type="spellStart"/>
-      <w:proofErr w:type="gramEnd"/>
-      <w:r>
-        <w:rPr>
-          <w:rFonts w:eastAsia="Arial" w:cs="Arial"/>
-          <w:szCs w:val="24"/>
-          <w:lang w:val="es-ES"/>
-        </w:rPr>
-        <w:t>aspx.cs</w:t>
-      </w:r>
-      <w:proofErr w:type="spellEnd"/>
-      <w:r>
-        <w:rPr>
-          <w:rFonts w:eastAsia="Arial" w:cs="Arial"/>
-          <w:szCs w:val="24"/>
-          <w:lang w:val="es-ES"/>
-        </w:rPr>
-        <w:t>), los cuales hacen llamadas a la capa de lógica para realizar las operaciones.</w:t>
-      </w:r>
-    </w:p>
-    <w:p>
-      <w:pPr>
-        <w:pStyle w:val="Sinespaciado"/>
-        <w:ind w:firstLine="0"/>
+      </w:pPr>
+      <w:r>
         <w:rPr>
           <w:rFonts w:eastAsia="Arial" w:cs="Arial"/>
           <w:b/>
@@ -16147,15 +15609,6 @@
           <w:szCs w:val="24"/>
           <w:lang w:val="es-ES"/>
         </w:rPr>
-      </w:pPr>
-      <w:r>
-        <w:rPr>
-          <w:rFonts w:eastAsia="Arial" w:cs="Arial"/>
-          <w:b/>
-          <w:bCs/>
-          <w:szCs w:val="24"/>
-          <w:lang w:val="es-ES"/>
-        </w:rPr>
         <w:t>Figura 2:</w:t>
       </w:r>
     </w:p>
@@ -16179,37 +15632,7 @@
           <w:szCs w:val="24"/>
           <w:lang w:val="es-ES"/>
         </w:rPr>
-        <w:t>Estructura de Páginas Web (Arquitectura de Presentación)</w:t>
-      </w:r>
-      <w:r>
-        <w:rPr>
-          <w:rFonts w:eastAsia="Arial" w:cs="Arial"/>
-          <w:i/>
-          <w:iCs/>
-          <w:szCs w:val="24"/>
-          <w:lang w:val="es-ES"/>
-        </w:rPr>
-        <w:t xml:space="preserve">. </w:t>
-      </w:r>
-      <w:r>
-        <w:rPr>
-          <w:rFonts w:eastAsia="Arial" w:cs="Arial"/>
-          <w:i/>
-          <w:iCs/>
-          <w:szCs w:val="24"/>
-          <w:lang w:val="es-ES"/>
-        </w:rPr>
-        <w:t>El código fuente completo de la solución de Visual Studio, así como los manuales técnicos y de usuario, se encuentran disponibles en los siguientes repositorios:</w:t>
-      </w:r>
-      <w:r>
-        <w:rPr>
-          <w:rFonts w:eastAsia="Arial" w:cs="Arial"/>
-          <w:i/>
-          <w:iCs/>
-          <w:szCs w:val="24"/>
-          <w:lang w:val="es-ES"/>
-        </w:rPr>
-        <w:t xml:space="preserve"> </w:t>
+        <w:t xml:space="preserve">Estructura de Páginas Web (Arquitectura de Presentación). El código fuente completo de la solución de Visual Studio, así como los manuales técnicos y de usuario, se encuentran disponibles en los siguientes repositorios: </w:t>
       </w:r>
       <w:hyperlink r:id="rId27">
         <w:r>
@@ -16364,15 +15787,7 @@
           <w:szCs w:val="24"/>
           <w:lang w:val="es-ES"/>
         </w:rPr>
-        <w:t xml:space="preserve">. </w:t>
-      </w:r>
-      <w:r>
-        <w:rPr>
-          <w:rFonts w:eastAsia="Arial" w:cs="Arial"/>
-          <w:szCs w:val="24"/>
-          <w:lang w:val="es-ES"/>
-        </w:rPr>
-        <w:t>Fuente: elaboración propia.</w:t>
+        <w:t>. Fuente: elaboración propia.</w:t>
       </w:r>
     </w:p>
     <w:p>
@@ -16392,17 +15807,7 @@
           <w:sz w:val="24"/>
           <w:szCs w:val="24"/>
         </w:rPr>
-        <w:t>F</w:t>
-      </w:r>
-      <w:r>
-        <w:rPr>
-          <w:rFonts w:ascii="Arial" w:eastAsia="Arial" w:hAnsi="Arial" w:cs="Arial"/>
-          <w:b/>
-          <w:bCs/>
-          <w:sz w:val="24"/>
-          <w:szCs w:val="24"/>
-        </w:rPr>
-        <w:t>igura 3.</w:t>
+        <w:t>Figura 3.</w:t>
       </w:r>
       <w:r>
         <w:rPr>
@@ -16600,15 +16005,7 @@
           <w:szCs w:val="24"/>
           <w:lang w:val="es-ES"/>
         </w:rPr>
-        <w:t xml:space="preserve">Fuente: </w:t>
-      </w:r>
-      <w:r>
-        <w:rPr>
-          <w:rFonts w:eastAsia="Arial" w:cs="Arial"/>
-          <w:szCs w:val="24"/>
-          <w:lang w:val="es-ES"/>
-        </w:rPr>
-        <w:t>elaboración propia.</w:t>
+        <w:t>Fuente: elaboración propia.</w:t>
       </w:r>
     </w:p>
     <w:p>
@@ -17538,25 +16935,7 @@
                 <w:sz w:val="24"/>
                 <w:szCs w:val="24"/>
               </w:rPr>
-              <w:t>Usuario/</w:t>
-            </w:r>
-            <w:proofErr w:type="spellStart"/>
-            <w:r>
-              <w:rPr>
-                <w:rFonts w:ascii="Arial" w:eastAsia="Calibri" w:hAnsi="Arial" w:cs="Arial"/>
-                <w:sz w:val="24"/>
-                <w:szCs w:val="24"/>
-              </w:rPr>
-              <w:t>Adm</w:t>
-            </w:r>
-            <w:proofErr w:type="spellEnd"/>
-            <w:r>
-              <w:rPr>
-                <w:rFonts w:ascii="Arial" w:eastAsia="Calibri" w:hAnsi="Arial" w:cs="Arial"/>
-                <w:sz w:val="24"/>
-                <w:szCs w:val="24"/>
-              </w:rPr>
-              <w:t>.</w:t>
+              <w:t>Usuario/Adm.</w:t>
             </w:r>
           </w:p>
         </w:tc>
@@ -17760,25 +17139,7 @@
                 <w:sz w:val="24"/>
                 <w:szCs w:val="24"/>
               </w:rPr>
-              <w:t>Usuario/</w:t>
-            </w:r>
-            <w:proofErr w:type="spellStart"/>
-            <w:r>
-              <w:rPr>
-                <w:rFonts w:ascii="Arial" w:eastAsia="Calibri" w:hAnsi="Arial" w:cs="Arial"/>
-                <w:sz w:val="24"/>
-                <w:szCs w:val="24"/>
-              </w:rPr>
-              <w:t>Adm</w:t>
-            </w:r>
-            <w:proofErr w:type="spellEnd"/>
-            <w:r>
-              <w:rPr>
-                <w:rFonts w:ascii="Arial" w:eastAsia="Calibri" w:hAnsi="Arial" w:cs="Arial"/>
-                <w:sz w:val="24"/>
-                <w:szCs w:val="24"/>
-              </w:rPr>
-              <w:t>.</w:t>
+              <w:t>Usuario/Adm.</w:t>
             </w:r>
           </w:p>
         </w:tc>
@@ -17833,15 +17194,7 @@
           <w:szCs w:val="24"/>
           <w:lang w:val="es-ES"/>
         </w:rPr>
-        <w:t xml:space="preserve"> </w:t>
-      </w:r>
-      <w:r>
-        <w:rPr>
-          <w:rFonts w:eastAsia="Arial" w:cs="Arial"/>
-          <w:szCs w:val="24"/>
-          <w:lang w:val="es-ES"/>
-        </w:rPr>
-        <w:t>Fuente: elaboración propia.</w:t>
+        <w:t xml:space="preserve"> Fuente: elaboración propia.</w:t>
       </w:r>
     </w:p>
     <w:p>
@@ -17864,7 +17217,6 @@
         </w:rPr>
         <w:t xml:space="preserve">Se diseñó un modelo de datos relacional en MySQL para garantizar la integridad, organización y trazabilidad de los recursos digitales y las interacciones de los usuarios. El esquema de la base de datos, denominado </w:t>
       </w:r>
-      <w:proofErr w:type="spellStart"/>
       <w:r>
         <w:rPr>
           <w:rFonts w:ascii="Arial" w:eastAsia="Arial" w:hAnsi="Arial" w:cs="Arial"/>
@@ -17876,7 +17228,6 @@
         </w:rPr>
         <w:t>bibliotecavm-db</w:t>
       </w:r>
-      <w:proofErr w:type="spellEnd"/>
       <w:r>
         <w:rPr>
           <w:rFonts w:ascii="Arial" w:eastAsia="Arial" w:hAnsi="Arial" w:cs="Arial"/>
@@ -17906,7 +17257,6 @@
           <w:szCs w:val="24"/>
         </w:rPr>
       </w:pPr>
-      <w:proofErr w:type="spellStart"/>
       <w:r>
         <w:rPr>
           <w:rFonts w:ascii="Arial" w:eastAsia="Arial" w:hAnsi="Arial" w:cs="Arial"/>
@@ -17917,7 +17267,6 @@
         </w:rPr>
         <w:t>tbl_usuarios</w:t>
       </w:r>
-      <w:proofErr w:type="spellEnd"/>
       <w:r>
         <w:rPr>
           <w:rFonts w:ascii="Arial" w:eastAsia="Arial" w:hAnsi="Arial" w:cs="Arial"/>
@@ -17937,7 +17286,6 @@
           <w:szCs w:val="24"/>
         </w:rPr>
       </w:pPr>
-      <w:proofErr w:type="spellStart"/>
       <w:r>
         <w:rPr>
           <w:rFonts w:ascii="Arial" w:eastAsia="Arial" w:hAnsi="Arial" w:cs="Arial"/>
@@ -17948,7 +17296,6 @@
         </w:rPr>
         <w:t>tbl_autores</w:t>
       </w:r>
-      <w:proofErr w:type="spellEnd"/>
       <w:r>
         <w:rPr>
           <w:rFonts w:ascii="Arial" w:eastAsia="Arial" w:hAnsi="Arial" w:cs="Arial"/>
@@ -17968,7 +17315,6 @@
           <w:szCs w:val="24"/>
         </w:rPr>
       </w:pPr>
-      <w:proofErr w:type="spellStart"/>
       <w:r>
         <w:rPr>
           <w:rFonts w:ascii="Arial" w:eastAsia="Arial" w:hAnsi="Arial" w:cs="Arial"/>
@@ -17979,7 +17325,6 @@
         </w:rPr>
         <w:t>tbl_editorial</w:t>
       </w:r>
-      <w:proofErr w:type="spellEnd"/>
       <w:r>
         <w:rPr>
           <w:rFonts w:ascii="Arial" w:eastAsia="Arial" w:hAnsi="Arial" w:cs="Arial"/>
@@ -17999,7 +17344,6 @@
           <w:szCs w:val="24"/>
         </w:rPr>
       </w:pPr>
-      <w:proofErr w:type="spellStart"/>
       <w:r>
         <w:rPr>
           <w:rFonts w:ascii="Arial" w:eastAsia="Arial" w:hAnsi="Arial" w:cs="Arial"/>
@@ -18010,7 +17354,6 @@
         </w:rPr>
         <w:t>tbl_categorias</w:t>
       </w:r>
-      <w:proofErr w:type="spellEnd"/>
       <w:r>
         <w:rPr>
           <w:rFonts w:ascii="Arial" w:eastAsia="Arial" w:hAnsi="Arial" w:cs="Arial"/>
@@ -18030,7 +17373,6 @@
           <w:szCs w:val="24"/>
         </w:rPr>
       </w:pPr>
-      <w:proofErr w:type="spellStart"/>
       <w:r>
         <w:rPr>
           <w:rFonts w:ascii="Arial" w:eastAsia="Arial" w:hAnsi="Arial" w:cs="Arial"/>
@@ -18041,7 +17383,6 @@
         </w:rPr>
         <w:t>tbl_material_edu</w:t>
       </w:r>
-      <w:proofErr w:type="spellEnd"/>
       <w:r>
         <w:rPr>
           <w:rFonts w:ascii="Arial" w:eastAsia="Arial" w:hAnsi="Arial" w:cs="Arial"/>
@@ -18061,7 +17402,6 @@
           <w:szCs w:val="24"/>
         </w:rPr>
       </w:pPr>
-      <w:proofErr w:type="spellStart"/>
       <w:r>
         <w:rPr>
           <w:rFonts w:ascii="Arial" w:eastAsia="Arial" w:hAnsi="Arial" w:cs="Arial"/>
@@ -18072,32 +17412,13 @@
         </w:rPr>
         <w:t>tbl_material_edu_has_tbl_autores</w:t>
       </w:r>
-      <w:proofErr w:type="spellEnd"/>
-      <w:r>
-        <w:rPr>
-          <w:rFonts w:ascii="Arial" w:eastAsia="Arial" w:hAnsi="Arial" w:cs="Arial"/>
-          <w:sz w:val="24"/>
-          <w:szCs w:val="24"/>
-        </w:rPr>
-        <w:t xml:space="preserve">: Relación </w:t>
-      </w:r>
-      <w:proofErr w:type="spellStart"/>
-      <w:r>
-        <w:rPr>
-          <w:rFonts w:ascii="Arial" w:eastAsia="Arial" w:hAnsi="Arial" w:cs="Arial"/>
-          <w:sz w:val="24"/>
-          <w:szCs w:val="24"/>
-        </w:rPr>
-        <w:t>many-to-many</w:t>
-      </w:r>
-      <w:proofErr w:type="spellEnd"/>
-      <w:r>
-        <w:rPr>
-          <w:rFonts w:ascii="Arial" w:eastAsia="Arial" w:hAnsi="Arial" w:cs="Arial"/>
-          <w:sz w:val="24"/>
-          <w:szCs w:val="24"/>
-        </w:rPr>
-        <w:t xml:space="preserve"> entre materiales y autores.</w:t>
+      <w:r>
+        <w:rPr>
+          <w:rFonts w:ascii="Arial" w:eastAsia="Arial" w:hAnsi="Arial" w:cs="Arial"/>
+          <w:sz w:val="24"/>
+          <w:szCs w:val="24"/>
+        </w:rPr>
+        <w:t>: Relación many-to-many entre materiales y autores.</w:t>
       </w:r>
     </w:p>
     <w:p>
@@ -18110,7 +17431,6 @@
           <w:szCs w:val="24"/>
         </w:rPr>
       </w:pPr>
-      <w:proofErr w:type="spellStart"/>
       <w:r>
         <w:rPr>
           <w:rFonts w:ascii="Arial" w:eastAsia="Arial" w:hAnsi="Arial" w:cs="Arial"/>
@@ -18121,7 +17441,6 @@
         </w:rPr>
         <w:t>tbl_solicitud_compra</w:t>
       </w:r>
-      <w:proofErr w:type="spellEnd"/>
       <w:r>
         <w:rPr>
           <w:rFonts w:ascii="Arial" w:eastAsia="Arial" w:hAnsi="Arial" w:cs="Arial"/>
@@ -18141,7 +17460,6 @@
           <w:szCs w:val="24"/>
         </w:rPr>
       </w:pPr>
-      <w:proofErr w:type="spellStart"/>
       <w:r>
         <w:rPr>
           <w:rFonts w:ascii="Arial" w:eastAsia="Arial" w:hAnsi="Arial" w:cs="Arial"/>
@@ -18152,7 +17470,6 @@
         </w:rPr>
         <w:t>tbl_visitas</w:t>
       </w:r>
-      <w:proofErr w:type="spellEnd"/>
       <w:r>
         <w:rPr>
           <w:rFonts w:ascii="Arial" w:eastAsia="Arial" w:hAnsi="Arial" w:cs="Arial"/>
@@ -18172,7 +17489,6 @@
           <w:szCs w:val="24"/>
         </w:rPr>
       </w:pPr>
-      <w:proofErr w:type="spellStart"/>
       <w:r>
         <w:rPr>
           <w:rFonts w:ascii="Arial" w:eastAsia="Arial" w:hAnsi="Arial" w:cs="Arial"/>
@@ -18182,9 +17498,16 @@
           <w:szCs w:val="24"/>
         </w:rPr>
         <w:lastRenderedPageBreak/>
-        <w:t>tbl_encuesta</w:t>
-      </w:r>
-      <w:proofErr w:type="spellEnd"/>
+        <w:t xml:space="preserve">tbl_encuesta </w:t>
+      </w:r>
+      <w:r>
+        <w:rPr>
+          <w:rFonts w:ascii="Arial" w:eastAsia="Arial" w:hAnsi="Arial" w:cs="Arial"/>
+          <w:sz w:val="24"/>
+          <w:szCs w:val="24"/>
+        </w:rPr>
+        <w:t>y</w:t>
+      </w:r>
       <w:r>
         <w:rPr>
           <w:rFonts w:ascii="Arial" w:eastAsia="Arial" w:hAnsi="Arial" w:cs="Arial"/>
@@ -18193,38 +17516,8 @@
           <w:sz w:val="24"/>
           <w:szCs w:val="24"/>
         </w:rPr>
-        <w:t xml:space="preserve"> </w:t>
-      </w:r>
-      <w:r>
-        <w:rPr>
-          <w:rFonts w:ascii="Arial" w:eastAsia="Arial" w:hAnsi="Arial" w:cs="Arial"/>
-          <w:sz w:val="24"/>
-          <w:szCs w:val="24"/>
-        </w:rPr>
-        <w:t>y</w:t>
-      </w:r>
-      <w:r>
-        <w:rPr>
-          <w:rFonts w:ascii="Arial" w:eastAsia="Arial" w:hAnsi="Arial" w:cs="Arial"/>
-          <w:b/>
-          <w:bCs/>
-          <w:sz w:val="24"/>
-          <w:szCs w:val="24"/>
-        </w:rPr>
-        <w:t xml:space="preserve"> </w:t>
-      </w:r>
-      <w:proofErr w:type="spellStart"/>
-      <w:r>
-        <w:rPr>
-          <w:rFonts w:ascii="Arial" w:eastAsia="Arial" w:hAnsi="Arial" w:cs="Arial"/>
-          <w:b/>
-          <w:bCs/>
-          <w:sz w:val="24"/>
-          <w:szCs w:val="24"/>
-        </w:rPr>
-        <w:t>tbl_respuestas</w:t>
-      </w:r>
-      <w:proofErr w:type="spellEnd"/>
+        <w:t xml:space="preserve"> tbl_respuestas</w:t>
+      </w:r>
       <w:r>
         <w:rPr>
           <w:rFonts w:ascii="Arial" w:eastAsia="Arial" w:hAnsi="Arial" w:cs="Arial"/>
@@ -19105,14 +18398,7 @@
           <w:rFonts w:eastAsia="Arial" w:cs="Arial"/>
           <w:szCs w:val="24"/>
         </w:rPr>
-        <w:t xml:space="preserve"> </w:t>
-      </w:r>
-      <w:r>
-        <w:rPr>
-          <w:rFonts w:eastAsia="Arial" w:cs="Arial"/>
-          <w:szCs w:val="24"/>
-        </w:rPr>
-        <w:t xml:space="preserve">Fuente: </w:t>
+        <w:t xml:space="preserve"> Fuente: </w:t>
       </w:r>
       <w:r>
         <w:rPr>
@@ -19729,23 +19015,7 @@
           <w:lang w:val="es-ES"/>
         </w:rPr>
         <w:lastRenderedPageBreak/>
-        <w:t xml:space="preserve">Para el desarrollo de la Biblioteca Virtual Misak se optó por una solución a medida, empleando C# con el </w:t>
-      </w:r>
-      <w:proofErr w:type="spellStart"/>
-      <w:r>
-        <w:rPr>
-          <w:szCs w:val="24"/>
-          <w:lang w:val="es-ES"/>
-        </w:rPr>
-        <w:t>framework</w:t>
-      </w:r>
-      <w:proofErr w:type="spellEnd"/>
-      <w:r>
-        <w:rPr>
-          <w:szCs w:val="24"/>
-          <w:lang w:val="es-ES"/>
-        </w:rPr>
-        <w:t xml:space="preserve"> ASP.NET como tecnología principal de implementación, acompañada de MySQL como sistema de gestión de base de datos. Esta decisión respondió a una combinación de factores académicos, técnicos y de sostenibilidad:</w:t>
+        <w:t>Para el desarrollo de la Biblioteca Virtual Misak se optó por una solución a medida, empleando C# con el framework ASP.NET como tecnología principal de implementación, acompañada de MySQL como sistema de gestión de base de datos. Esta decisión respondió a una combinación de factores académicos, técnicos y de sostenibilidad:</w:t>
       </w:r>
     </w:p>
     <w:p>
@@ -19793,39 +19063,7 @@
           <w:szCs w:val="24"/>
           <w:lang w:val="es-ES"/>
         </w:rPr>
-        <w:t xml:space="preserve">Integración con estándares de seguridad: el </w:t>
-      </w:r>
-      <w:proofErr w:type="spellStart"/>
-      <w:r>
-        <w:rPr>
-          <w:szCs w:val="24"/>
-          <w:lang w:val="es-ES"/>
-        </w:rPr>
-        <w:t>framework</w:t>
-      </w:r>
-      <w:proofErr w:type="spellEnd"/>
-      <w:r>
-        <w:rPr>
-          <w:szCs w:val="24"/>
-          <w:lang w:val="es-ES"/>
-        </w:rPr>
-        <w:t xml:space="preserve"> ofrece librerías nativas para la gestión de sesiones, cifrado de contraseñas (ej. </w:t>
-      </w:r>
-      <w:proofErr w:type="spellStart"/>
-      <w:r>
-        <w:rPr>
-          <w:szCs w:val="24"/>
-          <w:lang w:val="es-ES"/>
-        </w:rPr>
-        <w:t>BCrypt</w:t>
-      </w:r>
-      <w:proofErr w:type="spellEnd"/>
-      <w:r>
-        <w:rPr>
-          <w:szCs w:val="24"/>
-          <w:lang w:val="es-ES"/>
-        </w:rPr>
-        <w:t>) y control de roles, lo que facilita cumplir con requisitos de seguridad sin necesidad de incorporar dependencias externas complejas.</w:t>
+        <w:t>Integración con estándares de seguridad: el framework ofrece librerías nativas para la gestión de sesiones, cifrado de contraseñas (ej. BCrypt) y control de roles, lo que facilita cumplir con requisitos de seguridad sin necesidad de incorporar dependencias externas complejas.</w:t>
       </w:r>
     </w:p>
     <w:p>
@@ -20165,18 +19403,8 @@
                 <w:sz w:val="24"/>
                 <w:szCs w:val="24"/>
               </w:rPr>
-              <w:t xml:space="preserve">Web </w:t>
-            </w:r>
-            <w:proofErr w:type="spellStart"/>
-            <w:r>
-              <w:rPr>
-                <w:rFonts w:ascii="Arial" w:eastAsia="Calibri" w:hAnsi="Arial" w:cs="Arial"/>
-                <w:sz w:val="24"/>
-                <w:szCs w:val="24"/>
-              </w:rPr>
-              <w:t>Forms</w:t>
-            </w:r>
-            <w:proofErr w:type="spellEnd"/>
+              <w:t>Web Forms</w:t>
+            </w:r>
           </w:p>
         </w:tc>
         <w:tc>
@@ -20461,40 +19689,7 @@
           <w:lang w:val="es-ES"/>
         </w:rPr>
         <w:lastRenderedPageBreak/>
-        <w:t>Figura</w:t>
-      </w:r>
-      <w:r>
-        <w:rPr>
-          <w:rFonts w:ascii="Arial" w:eastAsia="Arial" w:hAnsi="Arial" w:cs="Arial"/>
-          <w:b/>
-          <w:bCs/>
-          <w:sz w:val="24"/>
-          <w:szCs w:val="24"/>
-          <w:lang w:val="es-ES"/>
-        </w:rPr>
-        <w:t xml:space="preserve"> </w:t>
-      </w:r>
-      <w:r>
-        <w:rPr>
-          <w:rFonts w:ascii="Arial" w:eastAsia="Arial" w:hAnsi="Arial" w:cs="Arial"/>
-          <w:b/>
-          <w:bCs/>
-          <w:sz w:val="24"/>
-          <w:szCs w:val="24"/>
-          <w:lang w:val="es-ES"/>
-        </w:rPr>
-        <w:t>8</w:t>
-      </w:r>
-      <w:r>
-        <w:rPr>
-          <w:rFonts w:ascii="Arial" w:eastAsia="Arial" w:hAnsi="Arial" w:cs="Arial"/>
-          <w:b/>
-          <w:bCs/>
-          <w:sz w:val="24"/>
-          <w:szCs w:val="24"/>
-          <w:lang w:val="es-ES"/>
-        </w:rPr>
-        <w:t>:</w:t>
+        <w:t>Figura 8:</w:t>
       </w:r>
     </w:p>
     <w:p>
@@ -20795,9 +19990,27 @@
           <w:lang w:val="es-ES"/>
         </w:rPr>
         <w:lastRenderedPageBreak/>
-        <w:t>Programación en Pareja (</w:t>
-      </w:r>
-      <w:proofErr w:type="spellStart"/>
+        <w:t>Programación en Pareja (Pair Programming)</w:t>
+      </w:r>
+    </w:p>
+    <w:p>
+      <w:pPr>
+        <w:pStyle w:val="Prrafodelista"/>
+        <w:spacing w:line="480" w:lineRule="auto"/>
+        <w:rPr>
+          <w:rFonts w:ascii="Arial" w:eastAsia="Arial" w:hAnsi="Arial" w:cs="Arial"/>
+          <w:lang w:val="es-ES"/>
+        </w:rPr>
+      </w:pPr>
+      <w:r>
+        <w:rPr>
+          <w:rFonts w:ascii="Arial" w:eastAsia="Arial" w:hAnsi="Arial" w:cs="Arial"/>
+          <w:sz w:val="24"/>
+          <w:szCs w:val="24"/>
+          <w:lang w:val="es-ES"/>
+        </w:rPr>
+        <w:t xml:space="preserve">La programación en pareja se implementó como una práctica central de </w:t>
+      </w:r>
       <w:r>
         <w:rPr>
           <w:rFonts w:ascii="Arial" w:eastAsia="Arial" w:hAnsi="Arial" w:cs="Arial"/>
@@ -20807,97 +20020,7 @@
           <w:szCs w:val="24"/>
           <w:lang w:val="es-ES"/>
         </w:rPr>
-        <w:t>Pair</w:t>
-      </w:r>
-      <w:proofErr w:type="spellEnd"/>
-      <w:r>
-        <w:rPr>
-          <w:rFonts w:ascii="Arial" w:eastAsia="Arial" w:hAnsi="Arial" w:cs="Arial"/>
-          <w:b/>
-          <w:bCs/>
-          <w:sz w:val="24"/>
-          <w:szCs w:val="24"/>
-          <w:lang w:val="es-ES"/>
-        </w:rPr>
-        <w:t xml:space="preserve"> </w:t>
-      </w:r>
-      <w:proofErr w:type="spellStart"/>
-      <w:r>
-        <w:rPr>
-          <w:rFonts w:ascii="Arial" w:eastAsia="Arial" w:hAnsi="Arial" w:cs="Arial"/>
-          <w:b/>
-          <w:bCs/>
-          <w:sz w:val="24"/>
-          <w:szCs w:val="24"/>
-          <w:lang w:val="es-ES"/>
-        </w:rPr>
-        <w:t>Programming</w:t>
-      </w:r>
-      <w:proofErr w:type="spellEnd"/>
-      <w:r>
-        <w:rPr>
-          <w:rFonts w:ascii="Arial" w:eastAsia="Arial" w:hAnsi="Arial" w:cs="Arial"/>
-          <w:b/>
-          <w:bCs/>
-          <w:sz w:val="24"/>
-          <w:szCs w:val="24"/>
-          <w:lang w:val="es-ES"/>
-        </w:rPr>
-        <w:t>)</w:t>
-      </w:r>
-    </w:p>
-    <w:p>
-      <w:pPr>
-        <w:pStyle w:val="Prrafodelista"/>
-        <w:spacing w:line="480" w:lineRule="auto"/>
-        <w:rPr>
-          <w:rFonts w:ascii="Arial" w:eastAsia="Arial" w:hAnsi="Arial" w:cs="Arial"/>
-          <w:lang w:val="es-ES"/>
-        </w:rPr>
-      </w:pPr>
-      <w:r>
-        <w:rPr>
-          <w:rFonts w:ascii="Arial" w:eastAsia="Arial" w:hAnsi="Arial" w:cs="Arial"/>
-          <w:sz w:val="24"/>
-          <w:szCs w:val="24"/>
-          <w:lang w:val="es-ES"/>
-        </w:rPr>
-        <w:t xml:space="preserve">La programación en pareja se implementó como una práctica central de </w:t>
-      </w:r>
-      <w:r>
-        <w:rPr>
-          <w:rFonts w:ascii="Arial" w:eastAsia="Arial" w:hAnsi="Arial" w:cs="Arial"/>
-          <w:b/>
-          <w:bCs/>
-          <w:sz w:val="24"/>
-          <w:szCs w:val="24"/>
-          <w:lang w:val="es-ES"/>
-        </w:rPr>
-        <w:t xml:space="preserve">Extreme </w:t>
-      </w:r>
-      <w:proofErr w:type="spellStart"/>
-      <w:r>
-        <w:rPr>
-          <w:rFonts w:ascii="Arial" w:eastAsia="Arial" w:hAnsi="Arial" w:cs="Arial"/>
-          <w:b/>
-          <w:bCs/>
-          <w:sz w:val="24"/>
-          <w:szCs w:val="24"/>
-          <w:lang w:val="es-ES"/>
-        </w:rPr>
-        <w:t>Programming</w:t>
-      </w:r>
-      <w:proofErr w:type="spellEnd"/>
-      <w:r>
-        <w:rPr>
-          <w:rFonts w:ascii="Arial" w:eastAsia="Arial" w:hAnsi="Arial" w:cs="Arial"/>
-          <w:b/>
-          <w:bCs/>
-          <w:sz w:val="24"/>
-          <w:szCs w:val="24"/>
-          <w:lang w:val="es-ES"/>
-        </w:rPr>
-        <w:t xml:space="preserve"> (XP)</w:t>
+        <w:t>Extreme Programming (XP)</w:t>
       </w:r>
       <w:r>
         <w:rPr>
@@ -20968,7 +20091,6 @@
         </w:rPr>
         <w:t xml:space="preserve"> (</w:t>
       </w:r>
-      <w:proofErr w:type="spellStart"/>
       <w:r>
         <w:rPr>
           <w:rFonts w:ascii="Arial" w:eastAsia="Arial" w:hAnsi="Arial" w:cs="Arial"/>
@@ -20980,7 +20102,6 @@
         </w:rPr>
         <w:t>navigator</w:t>
       </w:r>
-      <w:proofErr w:type="spellEnd"/>
       <w:r>
         <w:rPr>
           <w:rFonts w:ascii="Arial" w:eastAsia="Arial" w:hAnsi="Arial" w:cs="Arial"/>
@@ -20990,7 +20111,6 @@
         </w:rPr>
         <w:t xml:space="preserve"> u </w:t>
       </w:r>
-      <w:proofErr w:type="spellStart"/>
       <w:r>
         <w:rPr>
           <w:rFonts w:ascii="Arial" w:eastAsia="Arial" w:hAnsi="Arial" w:cs="Arial"/>
@@ -21002,7 +20122,6 @@
         </w:rPr>
         <w:t>observer</w:t>
       </w:r>
-      <w:proofErr w:type="spellEnd"/>
       <w:r>
         <w:rPr>
           <w:rFonts w:ascii="Arial" w:eastAsia="Arial" w:hAnsi="Arial" w:cs="Arial"/>
@@ -21068,7 +20187,6 @@
         </w:rPr>
         <w:t xml:space="preserve"> Durante las sesiones de trabajo colaborativo, realizadas tanto de manera presencial como mediante videoconferencia, se documentó la aplicación de la programación en pareja. En la siguiente imagen (ilustración 3) se muestra una captura de pantalla de una sesión de desarrollo sobre la clase </w:t>
       </w:r>
-      <w:proofErr w:type="spellStart"/>
       <w:r>
         <w:rPr>
           <w:rFonts w:ascii="Arial" w:eastAsia="Arial" w:hAnsi="Arial" w:cs="Arial"/>
@@ -21080,7 +20198,6 @@
         </w:rPr>
         <w:t>UserLogic.cs</w:t>
       </w:r>
-      <w:proofErr w:type="spellEnd"/>
       <w:r>
         <w:rPr>
           <w:rFonts w:ascii="Arial" w:eastAsia="Arial" w:hAnsi="Arial" w:cs="Arial"/>
@@ -21427,27 +20544,7 @@
           <w:sz w:val="24"/>
           <w:szCs w:val="24"/>
         </w:rPr>
-        <w:t xml:space="preserve">Figura </w:t>
-      </w:r>
-      <w:r>
-        <w:rPr>
-          <w:rFonts w:ascii="Arial" w:eastAsia="Arial" w:hAnsi="Arial" w:cs="Arial"/>
-          <w:b/>
-          <w:bCs/>
-          <w:sz w:val="24"/>
-          <w:szCs w:val="24"/>
-        </w:rPr>
-        <w:t>10</w:t>
-      </w:r>
-      <w:r>
-        <w:rPr>
-          <w:rFonts w:ascii="Arial" w:eastAsia="Arial" w:hAnsi="Arial" w:cs="Arial"/>
-          <w:b/>
-          <w:bCs/>
-          <w:sz w:val="24"/>
-          <w:szCs w:val="24"/>
-        </w:rPr>
-        <w:t xml:space="preserve">: </w:t>
+        <w:t xml:space="preserve">Figura 10: </w:t>
       </w:r>
     </w:p>
     <w:p>
@@ -21469,17 +20566,7 @@
           <w:sz w:val="24"/>
           <w:szCs w:val="24"/>
         </w:rPr>
-        <w:t>Captura de pantalla</w:t>
-      </w:r>
-      <w:r>
-        <w:rPr>
-          <w:rFonts w:ascii="Arial" w:eastAsia="Arial" w:hAnsi="Arial" w:cs="Arial"/>
-          <w:i/>
-          <w:iCs/>
-          <w:sz w:val="24"/>
-          <w:szCs w:val="24"/>
-        </w:rPr>
-        <w:t xml:space="preserve"> </w:t>
+        <w:t xml:space="preserve">Captura de pantalla </w:t>
       </w:r>
       <w:r>
         <w:rPr>
@@ -22070,14 +21157,7 @@
           <w:rFonts w:eastAsia="Arial" w:cs="Arial"/>
           <w:szCs w:val="24"/>
         </w:rPr>
-        <w:t xml:space="preserve">. </w:t>
-      </w:r>
-      <w:r>
-        <w:rPr>
-          <w:rFonts w:eastAsia="Arial" w:cs="Arial"/>
-          <w:szCs w:val="24"/>
-        </w:rPr>
-        <w:t>Pantallazo de la aplicación web en funcionamiento, formulario de presentación de materiales.</w:t>
+        <w:t>. Pantallazo de la aplicación web en funcionamiento, formulario de presentación de materiales.</w:t>
       </w:r>
       <w:r>
         <w:rPr>
@@ -22420,14 +21500,7 @@
           <w:rFonts w:eastAsia="Arial" w:cs="Arial"/>
           <w:szCs w:val="24"/>
         </w:rPr>
-        <w:t xml:space="preserve">. </w:t>
-      </w:r>
-      <w:r>
-        <w:rPr>
-          <w:rFonts w:eastAsia="Arial" w:cs="Arial"/>
-          <w:szCs w:val="24"/>
-        </w:rPr>
-        <w:t>Pantallazo de la aplicación web en funcionamiento, búsqueda avanzada de materiales educativos.</w:t>
+        <w:t>. Pantallazo de la aplicación web en funcionamiento, búsqueda avanzada de materiales educativos.</w:t>
       </w:r>
       <w:r>
         <w:rPr>
@@ -22496,29 +21569,7 @@
           <w:szCs w:val="24"/>
           <w:lang w:val="es-ES"/>
         </w:rPr>
-        <w:t>Figura 1</w:t>
-      </w:r>
-      <w:r>
-        <w:rPr>
-          <w:rFonts w:ascii="Arial" w:eastAsia="Arial" w:hAnsi="Arial" w:cs="Arial"/>
-          <w:b/>
-          <w:bCs/>
-          <w:sz w:val="24"/>
-          <w:szCs w:val="24"/>
-          <w:lang w:val="es-ES"/>
-        </w:rPr>
-        <w:t>3</w:t>
-      </w:r>
-      <w:r>
-        <w:rPr>
-          <w:rFonts w:ascii="Arial" w:eastAsia="Arial" w:hAnsi="Arial" w:cs="Arial"/>
-          <w:b/>
-          <w:bCs/>
-          <w:sz w:val="24"/>
-          <w:szCs w:val="24"/>
-          <w:lang w:val="es-ES"/>
-        </w:rPr>
-        <w:t xml:space="preserve">: </w:t>
+        <w:t xml:space="preserve">Figura 13: </w:t>
       </w:r>
     </w:p>
     <w:p>
@@ -22766,14 +21817,7 @@
           <w:rFonts w:eastAsia="Arial" w:cs="Arial"/>
           <w:szCs w:val="24"/>
         </w:rPr>
-        <w:t xml:space="preserve">. </w:t>
-      </w:r>
-      <w:r>
-        <w:rPr>
-          <w:rFonts w:eastAsia="Arial" w:cs="Arial"/>
-          <w:szCs w:val="24"/>
-        </w:rPr>
-        <w:t>Pantallazo de la aplicación web en funcionamiento, registro de materiales educativos.</w:t>
+        <w:t>. Pantallazo de la aplicación web en funcionamiento, registro de materiales educativos.</w:t>
       </w:r>
       <w:r>
         <w:rPr>
@@ -22965,9 +22009,15 @@
           <w:szCs w:val="24"/>
           <w:lang w:val="es-ES"/>
         </w:rPr>
-        <w:t>aria-</w:t>
-      </w:r>
-      <w:proofErr w:type="spellStart"/>
+        <w:t>aria-label,</w:t>
+      </w:r>
+      <w:r>
+        <w:rPr>
+          <w:szCs w:val="24"/>
+          <w:lang w:val="es-ES"/>
+        </w:rPr>
+        <w:t xml:space="preserve"> role y</w:t>
+      </w:r>
       <w:r>
         <w:rPr>
           <w:b/>
@@ -22975,25 +22025,27 @@
           <w:szCs w:val="24"/>
           <w:lang w:val="es-ES"/>
         </w:rPr>
-        <w:t>label</w:t>
-      </w:r>
-      <w:proofErr w:type="spellEnd"/>
-      <w:r>
+        <w:t xml:space="preserve"> aria-describedby,</w:t>
+      </w:r>
+      <w:r>
+        <w:rPr>
+          <w:szCs w:val="24"/>
+          <w:lang w:val="es-ES"/>
+        </w:rPr>
+        <w:t xml:space="preserve"> que cumplen con los estándares de accesibilidad web.</w:t>
+      </w:r>
+    </w:p>
+    <w:p>
+      <w:pPr>
+        <w:pStyle w:val="Sinespaciado"/>
+        <w:ind w:firstLine="0"/>
         <w:rPr>
           <w:b/>
           <w:bCs/>
           <w:szCs w:val="24"/>
           <w:lang w:val="es-ES"/>
         </w:rPr>
-        <w:t>,</w:t>
-      </w:r>
-      <w:r>
-        <w:rPr>
-          <w:szCs w:val="24"/>
-          <w:lang w:val="es-ES"/>
-        </w:rPr>
-        <w:t xml:space="preserve"> role y</w:t>
-      </w:r>
+      </w:pPr>
       <w:r>
         <w:rPr>
           <w:b/>
@@ -23001,34 +22053,7 @@
           <w:szCs w:val="24"/>
           <w:lang w:val="es-ES"/>
         </w:rPr>
-        <w:t xml:space="preserve"> aria-</w:t>
-      </w:r>
-      <w:proofErr w:type="spellStart"/>
-      <w:r>
-        <w:rPr>
-          <w:b/>
-          <w:bCs/>
-          <w:szCs w:val="24"/>
-          <w:lang w:val="es-ES"/>
-        </w:rPr>
-        <w:t>describedby</w:t>
-      </w:r>
-      <w:proofErr w:type="spellEnd"/>
-      <w:r>
-        <w:rPr>
-          <w:b/>
-          <w:bCs/>
-          <w:szCs w:val="24"/>
-          <w:lang w:val="es-ES"/>
-        </w:rPr>
-        <w:t>,</w:t>
-      </w:r>
-      <w:r>
-        <w:rPr>
-          <w:szCs w:val="24"/>
-          <w:lang w:val="es-ES"/>
-        </w:rPr>
-        <w:t xml:space="preserve"> que cumplen con los estándares de accesibilidad web.</w:t>
+        <w:t xml:space="preserve">Figura 14: </w:t>
       </w:r>
     </w:p>
     <w:p>
@@ -23036,38 +22061,18 @@
         <w:pStyle w:val="Sinespaciado"/>
         <w:ind w:firstLine="0"/>
         <w:rPr>
-          <w:b/>
-          <w:bCs/>
-          <w:szCs w:val="24"/>
-          <w:lang w:val="es-ES"/>
-        </w:rPr>
-      </w:pPr>
-      <w:r>
-        <w:rPr>
-          <w:b/>
-          <w:bCs/>
-          <w:szCs w:val="24"/>
-          <w:lang w:val="es-ES"/>
-        </w:rPr>
-        <w:t>Figura 1</w:t>
-      </w:r>
-      <w:r>
-        <w:rPr>
-          <w:b/>
-          <w:bCs/>
-          <w:szCs w:val="24"/>
-          <w:lang w:val="es-ES"/>
-        </w:rPr>
-        <w:t>4</w:t>
-      </w:r>
-      <w:r>
-        <w:rPr>
-          <w:b/>
-          <w:bCs/>
-          <w:szCs w:val="24"/>
-          <w:lang w:val="es-ES"/>
-        </w:rPr>
-        <w:t xml:space="preserve">: </w:t>
+          <w:szCs w:val="24"/>
+          <w:lang w:val="es-ES"/>
+        </w:rPr>
+      </w:pPr>
+      <w:r>
+        <w:rPr>
+          <w:i/>
+          <w:iCs/>
+          <w:szCs w:val="24"/>
+          <w:lang w:val="es-ES"/>
+        </w:rPr>
+        <w:t>Accesibilidad aplicada al módulo de registro de compras.</w:t>
       </w:r>
     </w:p>
     <w:p>
@@ -23081,25 +22086,7 @@
       </w:pPr>
       <w:r>
         <w:rPr>
-          <w:i/>
-          <w:iCs/>
-          <w:szCs w:val="24"/>
-          <w:lang w:val="es-ES"/>
-        </w:rPr>
-        <w:t>Accesibilidad aplicada al módulo de registro de compras.</w:t>
-      </w:r>
-    </w:p>
-    <w:p>
-      <w:pPr>
-        <w:pStyle w:val="Sinespaciado"/>
-        <w:ind w:firstLine="0"/>
-        <w:rPr>
-          <w:szCs w:val="24"/>
-          <w:lang w:val="es-ES"/>
-        </w:rPr>
-      </w:pPr>
-      <w:r>
-        <w:rPr>
+          <w:noProof/>
           <w:szCs w:val="24"/>
           <w:lang w:val="es-ES"/>
         </w:rPr>
@@ -23246,6 +22233,7 @@
       <w:r>
         <w:rPr>
           <w:rFonts w:eastAsia="Arial" w:cs="Arial"/>
+          <w:noProof/>
           <w:szCs w:val="24"/>
           <w:lang w:val="es-ES"/>
         </w:rPr>
@@ -23789,130 +22777,8 @@
                 <w:szCs w:val="24"/>
                 <w:lang w:eastAsia="es-CO"/>
               </w:rPr>
-              <w:t>aria-</w:t>
-            </w:r>
-            <w:proofErr w:type="spellStart"/>
-            <w:r>
-              <w:rPr>
-                <w:rFonts w:ascii="Arial" w:eastAsia="Times New Roman" w:hAnsi="Arial" w:cs="Arial"/>
-                <w:color w:val="000000"/>
-                <w:sz w:val="24"/>
-                <w:szCs w:val="24"/>
-                <w:lang w:eastAsia="es-CO"/>
-              </w:rPr>
-              <w:t>live</w:t>
-            </w:r>
-            <w:proofErr w:type="spellEnd"/>
-            <w:r>
-              <w:rPr>
-                <w:rFonts w:ascii="Arial" w:eastAsia="Times New Roman" w:hAnsi="Arial" w:cs="Arial"/>
-                <w:color w:val="000000"/>
-                <w:sz w:val="24"/>
-                <w:szCs w:val="24"/>
-                <w:lang w:eastAsia="es-CO"/>
-              </w:rPr>
-              <w:t>, aria-</w:t>
-            </w:r>
-            <w:proofErr w:type="spellStart"/>
-            <w:r>
-              <w:rPr>
-                <w:rFonts w:ascii="Arial" w:eastAsia="Times New Roman" w:hAnsi="Arial" w:cs="Arial"/>
-                <w:color w:val="000000"/>
-                <w:sz w:val="24"/>
-                <w:szCs w:val="24"/>
-                <w:lang w:eastAsia="es-CO"/>
-              </w:rPr>
-              <w:t>hidden</w:t>
-            </w:r>
-            <w:proofErr w:type="spellEnd"/>
-            <w:r>
-              <w:rPr>
-                <w:rFonts w:ascii="Arial" w:eastAsia="Times New Roman" w:hAnsi="Arial" w:cs="Arial"/>
-                <w:color w:val="000000"/>
-                <w:sz w:val="24"/>
-                <w:szCs w:val="24"/>
-                <w:lang w:eastAsia="es-CO"/>
-              </w:rPr>
-              <w:t>, aria-</w:t>
-            </w:r>
-            <w:proofErr w:type="spellStart"/>
-            <w:r>
-              <w:rPr>
-                <w:rFonts w:ascii="Arial" w:eastAsia="Times New Roman" w:hAnsi="Arial" w:cs="Arial"/>
-                <w:color w:val="000000"/>
-                <w:sz w:val="24"/>
-                <w:szCs w:val="24"/>
-                <w:lang w:eastAsia="es-CO"/>
-              </w:rPr>
-              <w:t>label</w:t>
-            </w:r>
-            <w:proofErr w:type="spellEnd"/>
-            <w:r>
-              <w:rPr>
-                <w:rFonts w:ascii="Arial" w:eastAsia="Times New Roman" w:hAnsi="Arial" w:cs="Arial"/>
-                <w:color w:val="000000"/>
-                <w:sz w:val="24"/>
-                <w:szCs w:val="24"/>
-                <w:lang w:eastAsia="es-CO"/>
-              </w:rPr>
-              <w:t>, aria-</w:t>
-            </w:r>
-            <w:proofErr w:type="spellStart"/>
-            <w:r>
-              <w:rPr>
-                <w:rFonts w:ascii="Arial" w:eastAsia="Times New Roman" w:hAnsi="Arial" w:cs="Arial"/>
-                <w:color w:val="000000"/>
-                <w:sz w:val="24"/>
-                <w:szCs w:val="24"/>
-                <w:lang w:eastAsia="es-CO"/>
-              </w:rPr>
-              <w:t>describedby</w:t>
-            </w:r>
-            <w:proofErr w:type="spellEnd"/>
-            <w:r>
-              <w:rPr>
-                <w:rFonts w:ascii="Arial" w:eastAsia="Times New Roman" w:hAnsi="Arial" w:cs="Arial"/>
-                <w:color w:val="000000"/>
-                <w:sz w:val="24"/>
-                <w:szCs w:val="24"/>
-                <w:lang w:eastAsia="es-CO"/>
-              </w:rPr>
-              <w:t>, aria-</w:t>
-            </w:r>
-            <w:proofErr w:type="spellStart"/>
-            <w:r>
-              <w:rPr>
-                <w:rFonts w:ascii="Arial" w:eastAsia="Times New Roman" w:hAnsi="Arial" w:cs="Arial"/>
-                <w:color w:val="000000"/>
-                <w:sz w:val="24"/>
-                <w:szCs w:val="24"/>
-                <w:lang w:eastAsia="es-CO"/>
-              </w:rPr>
-              <w:t>readonly</w:t>
-            </w:r>
-            <w:proofErr w:type="spellEnd"/>
-            <w:r>
-              <w:rPr>
-                <w:rFonts w:ascii="Arial" w:eastAsia="Times New Roman" w:hAnsi="Arial" w:cs="Arial"/>
-                <w:color w:val="000000"/>
-                <w:sz w:val="24"/>
-                <w:szCs w:val="24"/>
-                <w:lang w:eastAsia="es-CO"/>
-              </w:rPr>
-              <w:t>, aria-</w:t>
-            </w:r>
-            <w:proofErr w:type="spellStart"/>
-            <w:r>
-              <w:rPr>
-                <w:rFonts w:ascii="Arial" w:eastAsia="Times New Roman" w:hAnsi="Arial" w:cs="Arial"/>
-                <w:color w:val="000000"/>
-                <w:sz w:val="24"/>
-                <w:szCs w:val="24"/>
-                <w:lang w:eastAsia="es-CO"/>
-              </w:rPr>
-              <w:t>required</w:t>
-            </w:r>
-            <w:proofErr w:type="spellEnd"/>
+              <w:t>aria-live, aria-hidden, aria-label, aria-describedby, aria-readonly, aria-required</w:t>
+            </w:r>
           </w:p>
         </w:tc>
         <w:tc>
@@ -24005,8 +22871,6 @@
                 <w:lang w:eastAsia="es-CO"/>
               </w:rPr>
             </w:pPr>
-            <w:proofErr w:type="spellStart"/>
-            <w:proofErr w:type="gramStart"/>
             <w:r>
               <w:rPr>
                 <w:rFonts w:ascii="Arial" w:eastAsia="Times New Roman" w:hAnsi="Arial" w:cs="Arial"/>
@@ -24015,32 +22879,8 @@
                 <w:szCs w:val="24"/>
                 <w:lang w:eastAsia="es-CO"/>
               </w:rPr>
-              <w:t>asp:Label</w:t>
-            </w:r>
-            <w:proofErr w:type="spellEnd"/>
-            <w:proofErr w:type="gramEnd"/>
-            <w:r>
-              <w:rPr>
-                <w:rFonts w:ascii="Arial" w:eastAsia="Times New Roman" w:hAnsi="Arial" w:cs="Arial"/>
-                <w:color w:val="000000"/>
-                <w:sz w:val="24"/>
-                <w:szCs w:val="24"/>
-                <w:lang w:eastAsia="es-CO"/>
-              </w:rPr>
-              <w:t xml:space="preserve"> con </w:t>
-            </w:r>
-            <w:proofErr w:type="spellStart"/>
-            <w:r>
-              <w:rPr>
-                <w:rFonts w:ascii="Arial" w:eastAsia="Times New Roman" w:hAnsi="Arial" w:cs="Arial"/>
-                <w:color w:val="000000"/>
-                <w:sz w:val="24"/>
-                <w:szCs w:val="24"/>
-                <w:lang w:eastAsia="es-CO"/>
-              </w:rPr>
-              <w:t>AssociatedControlID</w:t>
-            </w:r>
-            <w:proofErr w:type="spellEnd"/>
+              <w:t>asp:Label con AssociatedControlID</w:t>
+            </w:r>
           </w:p>
         </w:tc>
         <w:tc>
@@ -24141,29 +22981,7 @@
                 <w:szCs w:val="24"/>
                 <w:lang w:eastAsia="es-CO"/>
               </w:rPr>
-              <w:t>.sr-</w:t>
-            </w:r>
-            <w:proofErr w:type="spellStart"/>
-            <w:r>
-              <w:rPr>
-                <w:rFonts w:ascii="Arial" w:eastAsia="Times New Roman" w:hAnsi="Arial" w:cs="Arial"/>
-                <w:color w:val="000000"/>
-                <w:sz w:val="24"/>
-                <w:szCs w:val="24"/>
-                <w:lang w:eastAsia="es-CO"/>
-              </w:rPr>
-              <w:t>only</w:t>
-            </w:r>
-            <w:proofErr w:type="spellEnd"/>
-            <w:r>
-              <w:rPr>
-                <w:rFonts w:ascii="Arial" w:eastAsia="Times New Roman" w:hAnsi="Arial" w:cs="Arial"/>
-                <w:color w:val="000000"/>
-                <w:sz w:val="24"/>
-                <w:szCs w:val="24"/>
-                <w:lang w:eastAsia="es-CO"/>
-              </w:rPr>
-              <w:t xml:space="preserve"> (CSS)</w:t>
+              <w:t>.sr-only (CSS)</w:t>
             </w:r>
           </w:p>
         </w:tc>
@@ -24194,27 +23012,7 @@
                 <w:szCs w:val="24"/>
                 <w:lang w:eastAsia="es-CO"/>
               </w:rPr>
-              <w:t xml:space="preserve">Permite ocultar contenido </w:t>
-            </w:r>
-            <w:r>
-              <w:rPr>
-                <w:rFonts w:ascii="Arial" w:eastAsia="Times New Roman" w:hAnsi="Arial" w:cs="Arial"/>
-                <w:color w:val="000000"/>
-                <w:sz w:val="24"/>
-                <w:szCs w:val="24"/>
-                <w:lang w:eastAsia="es-CO"/>
-              </w:rPr>
-              <w:t>visualmente,</w:t>
-            </w:r>
-            <w:r>
-              <w:rPr>
-                <w:rFonts w:ascii="Arial" w:eastAsia="Times New Roman" w:hAnsi="Arial" w:cs="Arial"/>
-                <w:color w:val="000000"/>
-                <w:sz w:val="24"/>
-                <w:szCs w:val="24"/>
-                <w:lang w:eastAsia="es-CO"/>
-              </w:rPr>
-              <w:t xml:space="preserve"> pero mantenerlo disponible para tecnologías asistidas.</w:t>
+              <w:t>Permite ocultar contenido visualmente, pero mantenerlo disponible para tecnologías asistidas.</w:t>
             </w:r>
           </w:p>
         </w:tc>
@@ -24285,64 +23083,8 @@
                 <w:szCs w:val="24"/>
                 <w:lang w:eastAsia="es-CO"/>
               </w:rPr>
-              <w:t>Eventos de teclado personalizados (</w:t>
-            </w:r>
-            <w:proofErr w:type="spellStart"/>
-            <w:r>
-              <w:rPr>
-                <w:rFonts w:ascii="Arial" w:eastAsia="Times New Roman" w:hAnsi="Arial" w:cs="Arial"/>
-                <w:color w:val="000000"/>
-                <w:sz w:val="24"/>
-                <w:szCs w:val="24"/>
-                <w:lang w:eastAsia="es-CO"/>
-              </w:rPr>
-              <w:t>keydown</w:t>
-            </w:r>
-            <w:proofErr w:type="spellEnd"/>
-            <w:r>
-              <w:rPr>
-                <w:rFonts w:ascii="Arial" w:eastAsia="Times New Roman" w:hAnsi="Arial" w:cs="Arial"/>
-                <w:color w:val="000000"/>
-                <w:sz w:val="24"/>
-                <w:szCs w:val="24"/>
-                <w:lang w:eastAsia="es-CO"/>
-              </w:rPr>
-              <w:t xml:space="preserve">) para </w:t>
-            </w:r>
-            <w:proofErr w:type="spellStart"/>
-            <w:r>
-              <w:rPr>
-                <w:rFonts w:ascii="Arial" w:eastAsia="Times New Roman" w:hAnsi="Arial" w:cs="Arial"/>
-                <w:color w:val="000000"/>
-                <w:sz w:val="24"/>
-                <w:szCs w:val="24"/>
-                <w:lang w:eastAsia="es-CO"/>
-              </w:rPr>
-              <w:t>Enter</w:t>
-            </w:r>
-            <w:proofErr w:type="spellEnd"/>
-            <w:r>
-              <w:rPr>
-                <w:rFonts w:ascii="Arial" w:eastAsia="Times New Roman" w:hAnsi="Arial" w:cs="Arial"/>
-                <w:color w:val="000000"/>
-                <w:sz w:val="24"/>
-                <w:szCs w:val="24"/>
-                <w:lang w:eastAsia="es-CO"/>
-              </w:rPr>
-              <w:t xml:space="preserve"> y </w:t>
-            </w:r>
-            <w:proofErr w:type="spellStart"/>
-            <w:r>
-              <w:rPr>
-                <w:rFonts w:ascii="Arial" w:eastAsia="Times New Roman" w:hAnsi="Arial" w:cs="Arial"/>
-                <w:color w:val="000000"/>
-                <w:sz w:val="24"/>
-                <w:szCs w:val="24"/>
-                <w:lang w:eastAsia="es-CO"/>
-              </w:rPr>
-              <w:t>Tab</w:t>
-            </w:r>
-            <w:proofErr w:type="spellEnd"/>
+              <w:t>Eventos de teclado personalizados (keydown) para Enter y Tab</w:t>
+            </w:r>
           </w:p>
         </w:tc>
         <w:tc>
@@ -24514,59 +23256,7 @@
                 <w:szCs w:val="24"/>
                 <w:lang w:eastAsia="es-CO"/>
               </w:rPr>
-              <w:t>Uso correcto de &lt;</w:t>
-            </w:r>
-            <w:proofErr w:type="spellStart"/>
-            <w:r>
-              <w:rPr>
-                <w:rFonts w:ascii="Arial" w:eastAsia="Times New Roman" w:hAnsi="Arial" w:cs="Arial"/>
-                <w:b/>
-                <w:bCs/>
-                <w:color w:val="000000"/>
-                <w:sz w:val="24"/>
-                <w:szCs w:val="24"/>
-                <w:lang w:eastAsia="es-CO"/>
-              </w:rPr>
-              <w:t>fieldset</w:t>
-            </w:r>
-            <w:proofErr w:type="spellEnd"/>
-            <w:r>
-              <w:rPr>
-                <w:rFonts w:ascii="Arial" w:eastAsia="Times New Roman" w:hAnsi="Arial" w:cs="Arial"/>
-                <w:b/>
-                <w:bCs/>
-                <w:color w:val="000000"/>
-                <w:sz w:val="24"/>
-                <w:szCs w:val="24"/>
-                <w:lang w:eastAsia="es-CO"/>
-              </w:rPr>
-              <w:t>&gt; y &lt;</w:t>
-            </w:r>
-            <w:proofErr w:type="spellStart"/>
-            <w:r>
-              <w:rPr>
-                <w:rFonts w:ascii="Arial" w:eastAsia="Times New Roman" w:hAnsi="Arial" w:cs="Arial"/>
-                <w:b/>
-                <w:bCs/>
-                <w:color w:val="000000"/>
-                <w:sz w:val="24"/>
-                <w:szCs w:val="24"/>
-                <w:lang w:eastAsia="es-CO"/>
-              </w:rPr>
-              <w:t>legend</w:t>
-            </w:r>
-            <w:proofErr w:type="spellEnd"/>
-            <w:r>
-              <w:rPr>
-                <w:rFonts w:ascii="Arial" w:eastAsia="Times New Roman" w:hAnsi="Arial" w:cs="Arial"/>
-                <w:b/>
-                <w:bCs/>
-                <w:color w:val="000000"/>
-                <w:sz w:val="24"/>
-                <w:szCs w:val="24"/>
-                <w:lang w:eastAsia="es-CO"/>
-              </w:rPr>
-              <w:t>&gt;</w:t>
+              <w:t>Uso correcto de &lt;fieldset&gt; y &lt;legend&gt;</w:t>
             </w:r>
           </w:p>
         </w:tc>
@@ -24699,83 +23389,7 @@
                 <w:szCs w:val="24"/>
                 <w:lang w:eastAsia="es-CO"/>
               </w:rPr>
-              <w:t xml:space="preserve">Colores con suficiente contraste y </w:t>
-            </w:r>
-            <w:r>
-              <w:rPr>
-                <w:rFonts w:ascii="Arial" w:eastAsia="Times New Roman" w:hAnsi="Arial" w:cs="Arial"/>
-                <w:color w:val="000000"/>
-                <w:sz w:val="24"/>
-                <w:szCs w:val="24"/>
-                <w:lang w:eastAsia="es-CO"/>
-              </w:rPr>
-              <w:t xml:space="preserve">estilo: </w:t>
-            </w:r>
-            <w:proofErr w:type="spellStart"/>
-            <w:r>
-              <w:rPr>
-                <w:rFonts w:ascii="Arial" w:eastAsia="Times New Roman" w:hAnsi="Arial" w:cs="Arial"/>
-                <w:color w:val="000000"/>
-                <w:sz w:val="24"/>
-                <w:szCs w:val="24"/>
-                <w:lang w:eastAsia="es-CO"/>
-              </w:rPr>
-              <w:t>focus</w:t>
-            </w:r>
-            <w:proofErr w:type="spellEnd"/>
-            <w:r>
-              <w:rPr>
-                <w:rFonts w:ascii="Arial" w:eastAsia="Times New Roman" w:hAnsi="Arial" w:cs="Arial"/>
-                <w:color w:val="000000"/>
-                <w:sz w:val="24"/>
-                <w:szCs w:val="24"/>
-                <w:lang w:eastAsia="es-CO"/>
-              </w:rPr>
-              <w:t xml:space="preserve"> en campos </w:t>
-            </w:r>
-            <w:proofErr w:type="gramStart"/>
-            <w:r>
-              <w:rPr>
-                <w:rFonts w:ascii="Arial" w:eastAsia="Times New Roman" w:hAnsi="Arial" w:cs="Arial"/>
-                <w:color w:val="000000"/>
-                <w:sz w:val="24"/>
-                <w:szCs w:val="24"/>
-                <w:lang w:eastAsia="es-CO"/>
-              </w:rPr>
-              <w:t>(.</w:t>
-            </w:r>
-            <w:proofErr w:type="spellStart"/>
-            <w:r>
-              <w:rPr>
-                <w:rFonts w:ascii="Arial" w:eastAsia="Times New Roman" w:hAnsi="Arial" w:cs="Arial"/>
-                <w:color w:val="000000"/>
-                <w:sz w:val="24"/>
-                <w:szCs w:val="24"/>
-                <w:lang w:eastAsia="es-CO"/>
-              </w:rPr>
-              <w:t>form</w:t>
-            </w:r>
-            <w:proofErr w:type="gramEnd"/>
-            <w:r>
-              <w:rPr>
-                <w:rFonts w:ascii="Arial" w:eastAsia="Times New Roman" w:hAnsi="Arial" w:cs="Arial"/>
-                <w:color w:val="000000"/>
-                <w:sz w:val="24"/>
-                <w:szCs w:val="24"/>
-                <w:lang w:eastAsia="es-CO"/>
-              </w:rPr>
-              <w:t>-control:focus</w:t>
-            </w:r>
-            <w:proofErr w:type="spellEnd"/>
-            <w:r>
-              <w:rPr>
-                <w:rFonts w:ascii="Arial" w:eastAsia="Times New Roman" w:hAnsi="Arial" w:cs="Arial"/>
-                <w:color w:val="000000"/>
-                <w:sz w:val="24"/>
-                <w:szCs w:val="24"/>
-                <w:lang w:eastAsia="es-CO"/>
-              </w:rPr>
-              <w:t>)</w:t>
+              <w:t>Colores con suficiente contraste y estilo: focus en campos (.form-control:focus)</w:t>
             </w:r>
           </w:p>
         </w:tc>
@@ -24991,73 +23605,7 @@
                 <w:szCs w:val="24"/>
                 <w:lang w:eastAsia="es-CO"/>
               </w:rPr>
-              <w:t>Anuncios dinámicos (</w:t>
-            </w:r>
-            <w:proofErr w:type="spellStart"/>
-            <w:r>
-              <w:rPr>
-                <w:rFonts w:ascii="Arial" w:eastAsia="Times New Roman" w:hAnsi="Arial" w:cs="Arial"/>
-                <w:color w:val="000000"/>
-                <w:sz w:val="24"/>
-                <w:szCs w:val="24"/>
-                <w:lang w:eastAsia="es-CO"/>
-              </w:rPr>
-              <w:t>announcement</w:t>
-            </w:r>
-            <w:proofErr w:type="spellEnd"/>
-            <w:r>
-              <w:rPr>
-                <w:rFonts w:ascii="Arial" w:eastAsia="Times New Roman" w:hAnsi="Arial" w:cs="Arial"/>
-                <w:color w:val="000000"/>
-                <w:sz w:val="24"/>
-                <w:szCs w:val="24"/>
-                <w:lang w:eastAsia="es-CO"/>
-              </w:rPr>
-              <w:t xml:space="preserve"> </w:t>
-            </w:r>
-            <w:proofErr w:type="spellStart"/>
-            <w:r>
-              <w:rPr>
-                <w:rFonts w:ascii="Arial" w:eastAsia="Times New Roman" w:hAnsi="Arial" w:cs="Arial"/>
-                <w:color w:val="000000"/>
-                <w:sz w:val="24"/>
-                <w:szCs w:val="24"/>
-                <w:lang w:eastAsia="es-CO"/>
-              </w:rPr>
-              <w:t>div</w:t>
-            </w:r>
-            <w:proofErr w:type="spellEnd"/>
-            <w:r>
-              <w:rPr>
-                <w:rFonts w:ascii="Arial" w:eastAsia="Times New Roman" w:hAnsi="Arial" w:cs="Arial"/>
-                <w:color w:val="000000"/>
-                <w:sz w:val="24"/>
-                <w:szCs w:val="24"/>
-                <w:lang w:eastAsia="es-CO"/>
-              </w:rPr>
-              <w:t xml:space="preserve"> con aria-</w:t>
-            </w:r>
-            <w:proofErr w:type="spellStart"/>
-            <w:r>
-              <w:rPr>
-                <w:rFonts w:ascii="Arial" w:eastAsia="Times New Roman" w:hAnsi="Arial" w:cs="Arial"/>
-                <w:color w:val="000000"/>
-                <w:sz w:val="24"/>
-                <w:szCs w:val="24"/>
-                <w:lang w:eastAsia="es-CO"/>
-              </w:rPr>
-              <w:t>live</w:t>
-            </w:r>
-            <w:proofErr w:type="spellEnd"/>
-            <w:r>
-              <w:rPr>
-                <w:rFonts w:ascii="Arial" w:eastAsia="Times New Roman" w:hAnsi="Arial" w:cs="Arial"/>
-                <w:color w:val="000000"/>
-                <w:sz w:val="24"/>
-                <w:szCs w:val="24"/>
-                <w:lang w:eastAsia="es-CO"/>
-              </w:rPr>
-              <w:t>)</w:t>
+              <w:t>Anuncios dinámicos (announcement div con aria-live)</w:t>
             </w:r>
           </w:p>
         </w:tc>
@@ -25118,7 +23666,6 @@
                 <w:lang w:eastAsia="es-CO"/>
               </w:rPr>
             </w:pPr>
-            <w:proofErr w:type="spellStart"/>
             <w:r>
               <w:rPr>
                 <w:rFonts w:ascii="Arial" w:eastAsia="Times New Roman" w:hAnsi="Arial" w:cs="Arial"/>
@@ -25129,20 +23676,7 @@
                 <w:szCs w:val="24"/>
                 <w:lang w:eastAsia="es-CO"/>
               </w:rPr>
-              <w:t>Placeholder</w:t>
-            </w:r>
-            <w:proofErr w:type="spellEnd"/>
-            <w:r>
-              <w:rPr>
-                <w:rFonts w:ascii="Arial" w:eastAsia="Times New Roman" w:hAnsi="Arial" w:cs="Arial"/>
-                <w:b/>
-                <w:bCs/>
-                <w:color w:val="000000"/>
-                <w:sz w:val="24"/>
-                <w:szCs w:val="24"/>
-                <w:lang w:eastAsia="es-CO"/>
-              </w:rPr>
-              <w:t xml:space="preserve"> y descripciones</w:t>
+              <w:t>Placeholder y descripciones</w:t>
             </w:r>
           </w:p>
         </w:tc>
@@ -25173,29 +23707,7 @@
                 <w:szCs w:val="24"/>
                 <w:lang w:val="en-US" w:eastAsia="es-CO"/>
               </w:rPr>
-              <w:t>placeholder, aria-</w:t>
-            </w:r>
-            <w:proofErr w:type="spellStart"/>
-            <w:r>
-              <w:rPr>
-                <w:rFonts w:ascii="Arial" w:eastAsia="Times New Roman" w:hAnsi="Arial" w:cs="Arial"/>
-                <w:color w:val="000000"/>
-                <w:sz w:val="24"/>
-                <w:szCs w:val="24"/>
-                <w:lang w:val="en-US" w:eastAsia="es-CO"/>
-              </w:rPr>
-              <w:t>describedby</w:t>
-            </w:r>
-            <w:proofErr w:type="spellEnd"/>
-            <w:r>
-              <w:rPr>
-                <w:rFonts w:ascii="Arial" w:eastAsia="Times New Roman" w:hAnsi="Arial" w:cs="Arial"/>
-                <w:color w:val="000000"/>
-                <w:sz w:val="24"/>
-                <w:szCs w:val="24"/>
-                <w:lang w:val="en-US" w:eastAsia="es-CO"/>
-              </w:rPr>
-              <w:t xml:space="preserve"> y &lt;small&gt; con form-text</w:t>
+              <w:t>placeholder, aria-describedby y &lt;small&gt; con form-text</w:t>
             </w:r>
           </w:p>
         </w:tc>
@@ -25289,7 +23801,6 @@
                 <w:lang w:val="en-US" w:eastAsia="es-CO"/>
               </w:rPr>
             </w:pPr>
-            <w:proofErr w:type="gramStart"/>
             <w:r>
               <w:rPr>
                 <w:rFonts w:ascii="Arial" w:eastAsia="Times New Roman" w:hAnsi="Arial" w:cs="Arial"/>
@@ -25298,40 +23809,7 @@
                 <w:szCs w:val="24"/>
                 <w:lang w:val="en-US" w:eastAsia="es-CO"/>
               </w:rPr>
-              <w:t>.</w:t>
-            </w:r>
-            <w:proofErr w:type="spellStart"/>
-            <w:r>
-              <w:rPr>
-                <w:rFonts w:ascii="Arial" w:eastAsia="Times New Roman" w:hAnsi="Arial" w:cs="Arial"/>
-                <w:color w:val="000000"/>
-                <w:sz w:val="24"/>
-                <w:szCs w:val="24"/>
-                <w:lang w:val="en-US" w:eastAsia="es-CO"/>
-              </w:rPr>
-              <w:t>message</w:t>
-            </w:r>
-            <w:proofErr w:type="gramEnd"/>
-            <w:r>
-              <w:rPr>
-                <w:rFonts w:ascii="Arial" w:eastAsia="Times New Roman" w:hAnsi="Arial" w:cs="Arial"/>
-                <w:color w:val="000000"/>
-                <w:sz w:val="24"/>
-                <w:szCs w:val="24"/>
-                <w:lang w:val="en-US" w:eastAsia="es-CO"/>
-              </w:rPr>
-              <w:t>.error</w:t>
-            </w:r>
-            <w:proofErr w:type="spellEnd"/>
-            <w:r>
-              <w:rPr>
-                <w:rFonts w:ascii="Arial" w:eastAsia="Times New Roman" w:hAnsi="Arial" w:cs="Arial"/>
-                <w:color w:val="000000"/>
-                <w:sz w:val="24"/>
-                <w:szCs w:val="24"/>
-                <w:lang w:val="en-US" w:eastAsia="es-CO"/>
-              </w:rPr>
-              <w:t>-message, .message.info-message</w:t>
+              <w:t>.message.error-message, .message.info-message</w:t>
             </w:r>
           </w:p>
         </w:tc>
@@ -25362,29 +23840,7 @@
                 <w:szCs w:val="24"/>
                 <w:lang w:eastAsia="es-CO"/>
               </w:rPr>
-              <w:t>Visualmente accesibles y con soporte para lectores de pantalla gracias al uso de aria-</w:t>
-            </w:r>
-            <w:proofErr w:type="spellStart"/>
-            <w:r>
-              <w:rPr>
-                <w:rFonts w:ascii="Arial" w:eastAsia="Times New Roman" w:hAnsi="Arial" w:cs="Arial"/>
-                <w:color w:val="000000"/>
-                <w:sz w:val="24"/>
-                <w:szCs w:val="24"/>
-                <w:lang w:eastAsia="es-CO"/>
-              </w:rPr>
-              <w:t>live</w:t>
-            </w:r>
-            <w:proofErr w:type="spellEnd"/>
-            <w:r>
-              <w:rPr>
-                <w:rFonts w:ascii="Arial" w:eastAsia="Times New Roman" w:hAnsi="Arial" w:cs="Arial"/>
-                <w:color w:val="000000"/>
-                <w:sz w:val="24"/>
-                <w:szCs w:val="24"/>
-                <w:lang w:eastAsia="es-CO"/>
-              </w:rPr>
-              <w:t>.</w:t>
+              <w:t>Visualmente accesibles y con soporte para lectores de pantalla gracias al uso de aria-live.</w:t>
             </w:r>
           </w:p>
         </w:tc>
@@ -25455,29 +23911,7 @@
                 <w:szCs w:val="24"/>
                 <w:lang w:eastAsia="es-CO"/>
               </w:rPr>
-              <w:t xml:space="preserve">Media </w:t>
-            </w:r>
-            <w:proofErr w:type="spellStart"/>
-            <w:r>
-              <w:rPr>
-                <w:rFonts w:ascii="Arial" w:eastAsia="Times New Roman" w:hAnsi="Arial" w:cs="Arial"/>
-                <w:color w:val="000000"/>
-                <w:sz w:val="24"/>
-                <w:szCs w:val="24"/>
-                <w:lang w:eastAsia="es-CO"/>
-              </w:rPr>
-              <w:t>queries</w:t>
-            </w:r>
-            <w:proofErr w:type="spellEnd"/>
-            <w:r>
-              <w:rPr>
-                <w:rFonts w:ascii="Arial" w:eastAsia="Times New Roman" w:hAnsi="Arial" w:cs="Arial"/>
-                <w:color w:val="000000"/>
-                <w:sz w:val="24"/>
-                <w:szCs w:val="24"/>
-                <w:lang w:eastAsia="es-CO"/>
-              </w:rPr>
-              <w:t xml:space="preserve"> (@media)</w:t>
+              <w:t>Media queries (@media)</w:t>
             </w:r>
           </w:p>
         </w:tc>
@@ -25579,29 +24013,7 @@
                 <w:szCs w:val="24"/>
                 <w:lang w:eastAsia="es-CO"/>
               </w:rPr>
-              <w:t>Íconos con aria-</w:t>
-            </w:r>
-            <w:proofErr w:type="spellStart"/>
-            <w:r>
-              <w:rPr>
-                <w:rFonts w:ascii="Arial" w:eastAsia="Times New Roman" w:hAnsi="Arial" w:cs="Arial"/>
-                <w:color w:val="000000"/>
-                <w:sz w:val="24"/>
-                <w:szCs w:val="24"/>
-                <w:lang w:eastAsia="es-CO"/>
-              </w:rPr>
-              <w:t>hidden</w:t>
-            </w:r>
-            <w:proofErr w:type="spellEnd"/>
-            <w:r>
-              <w:rPr>
-                <w:rFonts w:ascii="Arial" w:eastAsia="Times New Roman" w:hAnsi="Arial" w:cs="Arial"/>
-                <w:color w:val="000000"/>
-                <w:sz w:val="24"/>
-                <w:szCs w:val="24"/>
-                <w:lang w:eastAsia="es-CO"/>
-              </w:rPr>
-              <w:t>="true" dentro de botones con texto visible</w:t>
+              <w:t>Íconos con aria-hidden="true" dentro de botones con texto visible</w:t>
             </w:r>
           </w:p>
         </w:tc>
@@ -26799,25 +25211,7 @@
               <w:sz w:val="24"/>
               <w:szCs w:val="24"/>
             </w:rPr>
-            <w:t xml:space="preserve">Banco de la República. (2017, </w:t>
-          </w:r>
-          <w:proofErr w:type="spellStart"/>
-          <w:r>
-            <w:rPr>
-              <w:rFonts w:ascii="Arial" w:eastAsia="Times New Roman" w:hAnsi="Arial" w:cs="Arial"/>
-              <w:sz w:val="24"/>
-              <w:szCs w:val="24"/>
-            </w:rPr>
-            <w:t>September</w:t>
-          </w:r>
-          <w:proofErr w:type="spellEnd"/>
-          <w:r>
-            <w:rPr>
-              <w:rFonts w:ascii="Arial" w:eastAsia="Times New Roman" w:hAnsi="Arial" w:cs="Arial"/>
-              <w:sz w:val="24"/>
-              <w:szCs w:val="24"/>
-            </w:rPr>
-            <w:t xml:space="preserve"> 29). </w:t>
+            <w:t xml:space="preserve">Banco de la República. (2017, September 29). </w:t>
           </w:r>
           <w:r>
             <w:rPr>
@@ -26827,18 +25221,7 @@
               <w:sz w:val="24"/>
               <w:szCs w:val="24"/>
             </w:rPr>
-            <w:t xml:space="preserve">La red cultural del Banco de la </w:t>
-          </w:r>
-          <w:proofErr w:type="gramStart"/>
-          <w:r>
-            <w:rPr>
-              <w:rFonts w:ascii="Arial" w:eastAsia="Times New Roman" w:hAnsi="Arial" w:cs="Arial"/>
-              <w:i/>
-              <w:iCs/>
-              <w:sz w:val="24"/>
-              <w:szCs w:val="24"/>
-            </w:rPr>
-            <w:t xml:space="preserve">República </w:t>
+            <w:t xml:space="preserve">La red cultural del Banco de la República </w:t>
           </w:r>
           <w:r>
             <w:rPr>
@@ -26846,34 +25229,7 @@
               <w:sz w:val="24"/>
               <w:szCs w:val="24"/>
             </w:rPr>
-            <w:t>.</w:t>
-          </w:r>
-          <w:proofErr w:type="gramEnd"/>
-          <w:r>
-            <w:rPr>
-              <w:rFonts w:ascii="Arial" w:eastAsia="Times New Roman" w:hAnsi="Arial" w:cs="Arial"/>
-              <w:sz w:val="24"/>
-              <w:szCs w:val="24"/>
-            </w:rPr>
-            <w:t xml:space="preserve"> Viernes, 29 </w:t>
-          </w:r>
-          <w:proofErr w:type="gramStart"/>
-          <w:r>
-            <w:rPr>
-              <w:rFonts w:ascii="Arial" w:eastAsia="Times New Roman" w:hAnsi="Arial" w:cs="Arial"/>
-              <w:sz w:val="24"/>
-              <w:szCs w:val="24"/>
-            </w:rPr>
-            <w:t>Septiembre</w:t>
-          </w:r>
-          <w:proofErr w:type="gramEnd"/>
-          <w:r>
-            <w:rPr>
-              <w:rFonts w:ascii="Arial" w:eastAsia="Times New Roman" w:hAnsi="Arial" w:cs="Arial"/>
-              <w:sz w:val="24"/>
-              <w:szCs w:val="24"/>
-            </w:rPr>
-            <w:t xml:space="preserve"> 2017. https://www.banrepcultural.org/</w:t>
+            <w:t>. Viernes, 29 Septiembre 2017. https://www.banrepcultural.org/</w:t>
           </w:r>
         </w:p>
         <w:p>
@@ -26888,23 +25244,13 @@
               <w:szCs w:val="24"/>
             </w:rPr>
           </w:pPr>
-          <w:proofErr w:type="spellStart"/>
           <w:r>
             <w:rPr>
               <w:rFonts w:ascii="Arial" w:eastAsia="Times New Roman" w:hAnsi="Arial" w:cs="Arial"/>
               <w:sz w:val="24"/>
               <w:szCs w:val="24"/>
             </w:rPr>
-            <w:t>BiblioQuinoa</w:t>
-          </w:r>
-          <w:proofErr w:type="spellEnd"/>
-          <w:r>
-            <w:rPr>
-              <w:rFonts w:ascii="Arial" w:eastAsia="Times New Roman" w:hAnsi="Arial" w:cs="Arial"/>
-              <w:sz w:val="24"/>
-              <w:szCs w:val="24"/>
-            </w:rPr>
-            <w:t xml:space="preserve">. (2021). </w:t>
+            <w:t xml:space="preserve">BiblioQuinoa. (2021). </w:t>
           </w:r>
           <w:r>
             <w:rPr>
@@ -26922,25 +25268,7 @@
               <w:sz w:val="24"/>
               <w:szCs w:val="24"/>
             </w:rPr>
-            <w:t xml:space="preserve">. </w:t>
-          </w:r>
-          <w:proofErr w:type="spellStart"/>
-          <w:r>
-            <w:rPr>
-              <w:rFonts w:ascii="Arial" w:eastAsia="Times New Roman" w:hAnsi="Arial" w:cs="Arial"/>
-              <w:sz w:val="24"/>
-              <w:szCs w:val="24"/>
-            </w:rPr>
-            <w:t>Inixar</w:t>
-          </w:r>
-          <w:proofErr w:type="spellEnd"/>
-          <w:r>
-            <w:rPr>
-              <w:rFonts w:ascii="Arial" w:eastAsia="Times New Roman" w:hAnsi="Arial" w:cs="Arial"/>
-              <w:sz w:val="24"/>
-              <w:szCs w:val="24"/>
-            </w:rPr>
-            <w:t>. https://www.inixar.com/proyectos/biblioquinoa-biblioteca-digital-de-pueblos-originarios</w:t>
+            <w:t>. Inixar. https://www.inixar.com/proyectos/biblioquinoa-biblioteca-digital-de-pueblos-originarios</w:t>
           </w:r>
         </w:p>
         <w:p>
@@ -27000,43 +25328,7 @@
               <w:sz w:val="24"/>
               <w:szCs w:val="24"/>
             </w:rPr>
-            <w:t xml:space="preserve">Biblioteca Nacional de Colombia </w:t>
-          </w:r>
-          <w:proofErr w:type="spellStart"/>
-          <w:r>
-            <w:rPr>
-              <w:rFonts w:ascii="Arial" w:eastAsia="Times New Roman" w:hAnsi="Arial" w:cs="Arial"/>
-              <w:sz w:val="24"/>
-              <w:szCs w:val="24"/>
-            </w:rPr>
-            <w:t>BCopyright</w:t>
-          </w:r>
-          <w:proofErr w:type="spellEnd"/>
-          <w:r>
-            <w:rPr>
-              <w:rFonts w:ascii="Arial" w:eastAsia="Times New Roman" w:hAnsi="Arial" w:cs="Arial"/>
-              <w:sz w:val="24"/>
-              <w:szCs w:val="24"/>
-            </w:rPr>
-            <w:t xml:space="preserve"> © 2024. (</w:t>
-          </w:r>
-          <w:proofErr w:type="spellStart"/>
-          <w:r>
-            <w:rPr>
-              <w:rFonts w:ascii="Arial" w:eastAsia="Times New Roman" w:hAnsi="Arial" w:cs="Arial"/>
-              <w:sz w:val="24"/>
-              <w:szCs w:val="24"/>
-            </w:rPr>
-            <w:t>n.d</w:t>
-          </w:r>
-          <w:proofErr w:type="spellEnd"/>
-          <w:r>
-            <w:rPr>
-              <w:rFonts w:ascii="Arial" w:eastAsia="Times New Roman" w:hAnsi="Arial" w:cs="Arial"/>
-              <w:sz w:val="24"/>
-              <w:szCs w:val="24"/>
-            </w:rPr>
-            <w:t xml:space="preserve">.). </w:t>
+            <w:t xml:space="preserve">Biblioteca Nacional de Colombia BCopyright © 2024. (n.d.). </w:t>
           </w:r>
           <w:r>
             <w:rPr>
@@ -27054,43 +25346,7 @@
               <w:sz w:val="24"/>
               <w:szCs w:val="24"/>
             </w:rPr>
-            <w:t xml:space="preserve">. </w:t>
-          </w:r>
-          <w:proofErr w:type="spellStart"/>
-          <w:r>
-            <w:rPr>
-              <w:rFonts w:ascii="Arial" w:eastAsia="Times New Roman" w:hAnsi="Arial" w:cs="Arial"/>
-              <w:sz w:val="24"/>
-              <w:szCs w:val="24"/>
-            </w:rPr>
-            <w:t>Retrieved</w:t>
-          </w:r>
-          <w:proofErr w:type="spellEnd"/>
-          <w:r>
-            <w:rPr>
-              <w:rFonts w:ascii="Arial" w:eastAsia="Times New Roman" w:hAnsi="Arial" w:cs="Arial"/>
-              <w:sz w:val="24"/>
-              <w:szCs w:val="24"/>
-            </w:rPr>
-            <w:t xml:space="preserve"> March 23, 2024, </w:t>
-          </w:r>
-          <w:proofErr w:type="spellStart"/>
-          <w:r>
-            <w:rPr>
-              <w:rFonts w:ascii="Arial" w:eastAsia="Times New Roman" w:hAnsi="Arial" w:cs="Arial"/>
-              <w:sz w:val="24"/>
-              <w:szCs w:val="24"/>
-            </w:rPr>
-            <w:t>from</w:t>
-          </w:r>
-          <w:proofErr w:type="spellEnd"/>
-          <w:r>
-            <w:rPr>
-              <w:rFonts w:ascii="Arial" w:eastAsia="Times New Roman" w:hAnsi="Arial" w:cs="Arial"/>
-              <w:sz w:val="24"/>
-              <w:szCs w:val="24"/>
-            </w:rPr>
-            <w:t xml:space="preserve"> https://bibliotecanacional.gov.co/</w:t>
+            <w:t>. Retrieved March 23, 2024, from https://bibliotecanacional.gov.co/</w:t>
           </w:r>
         </w:p>
         <w:p>
@@ -27151,25 +25407,7 @@
               <w:sz w:val="24"/>
               <w:szCs w:val="24"/>
             </w:rPr>
-            <w:t xml:space="preserve">Campoverde-Molina, </w:t>
-          </w:r>
-          <w:proofErr w:type="gramStart"/>
-          <w:r>
-            <w:rPr>
-              <w:rFonts w:ascii="Arial" w:eastAsia="Times New Roman" w:hAnsi="Arial" w:cs="Arial"/>
-              <w:sz w:val="24"/>
-              <w:szCs w:val="24"/>
-            </w:rPr>
-            <w:t>M. ,</w:t>
-          </w:r>
-          <w:proofErr w:type="gramEnd"/>
-          <w:r>
-            <w:rPr>
-              <w:rFonts w:ascii="Arial" w:eastAsia="Times New Roman" w:hAnsi="Arial" w:cs="Arial"/>
-              <w:sz w:val="24"/>
-              <w:szCs w:val="24"/>
-            </w:rPr>
-            <w:t xml:space="preserve"> Luján-Mora, S. , &amp; &amp; Valverde, L. (2023). </w:t>
+            <w:t xml:space="preserve">Campoverde-Molina, M. , Luján-Mora, S. , &amp; &amp; Valverde, L. (2023). </w:t>
           </w:r>
           <w:r>
             <w:rPr>
@@ -27343,27 +25581,7 @@
               <w:szCs w:val="24"/>
               <w:lang w:val="en-US"/>
             </w:rPr>
-            <w:t xml:space="preserve">García-Santiago, </w:t>
-          </w:r>
-          <w:proofErr w:type="gramStart"/>
-          <w:r>
-            <w:rPr>
-              <w:rFonts w:ascii="Arial" w:eastAsia="Times New Roman" w:hAnsi="Arial" w:cs="Arial"/>
-              <w:sz w:val="24"/>
-              <w:szCs w:val="24"/>
-              <w:lang w:val="en-US"/>
-            </w:rPr>
-            <w:t>L. ,</w:t>
-          </w:r>
-          <w:proofErr w:type="gramEnd"/>
-          <w:r>
-            <w:rPr>
-              <w:rFonts w:ascii="Arial" w:eastAsia="Times New Roman" w:hAnsi="Arial" w:cs="Arial"/>
-              <w:sz w:val="24"/>
-              <w:szCs w:val="24"/>
-              <w:lang w:val="en-US"/>
-            </w:rPr>
-            <w:t xml:space="preserve"> &amp; &amp; Olvera-Lobo, M. D. (2021). </w:t>
+            <w:t xml:space="preserve">García-Santiago, L. , &amp; &amp; Olvera-Lobo, M. D. (2021). </w:t>
           </w:r>
           <w:r>
             <w:rPr>
@@ -27404,25 +25622,7 @@
               <w:sz w:val="24"/>
               <w:szCs w:val="24"/>
             </w:rPr>
-            <w:t>Gómez-</w:t>
-          </w:r>
-          <w:proofErr w:type="spellStart"/>
-          <w:r>
-            <w:rPr>
-              <w:rFonts w:ascii="Arial" w:eastAsia="Times New Roman" w:hAnsi="Arial" w:cs="Arial"/>
-              <w:sz w:val="24"/>
-              <w:szCs w:val="24"/>
-            </w:rPr>
-            <w:t>Baggethun</w:t>
-          </w:r>
-          <w:proofErr w:type="spellEnd"/>
-          <w:r>
-            <w:rPr>
-              <w:rFonts w:ascii="Arial" w:eastAsia="Times New Roman" w:hAnsi="Arial" w:cs="Arial"/>
-              <w:sz w:val="24"/>
-              <w:szCs w:val="24"/>
-            </w:rPr>
-            <w:t xml:space="preserve">, E. (2009). </w:t>
+            <w:t xml:space="preserve">Gómez-Baggethun, E. (2009). </w:t>
           </w:r>
           <w:r>
             <w:rPr>
@@ -27440,25 +25640,7 @@
               <w:sz w:val="24"/>
               <w:szCs w:val="24"/>
             </w:rPr>
-            <w:t xml:space="preserve"> Papeles de Relaciones </w:t>
-          </w:r>
-          <w:proofErr w:type="spellStart"/>
-          <w:r>
-            <w:rPr>
-              <w:rFonts w:ascii="Arial" w:eastAsia="Times New Roman" w:hAnsi="Arial" w:cs="Arial"/>
-              <w:sz w:val="24"/>
-              <w:szCs w:val="24"/>
-            </w:rPr>
-            <w:t>Ecosociales</w:t>
-          </w:r>
-          <w:proofErr w:type="spellEnd"/>
-          <w:r>
-            <w:rPr>
-              <w:rFonts w:ascii="Arial" w:eastAsia="Times New Roman" w:hAnsi="Arial" w:cs="Arial"/>
-              <w:sz w:val="24"/>
-              <w:szCs w:val="24"/>
-            </w:rPr>
-            <w:t xml:space="preserve"> y Cambio Global, 107, 57-67. </w:t>
+            <w:t xml:space="preserve"> Papeles de Relaciones Ecosociales y Cambio Global, 107, 57-67. </w:t>
           </w:r>
           <w:r>
             <w:rPr>
@@ -27498,18 +25680,7 @@
               <w:sz w:val="24"/>
               <w:szCs w:val="24"/>
             </w:rPr>
-            <w:t>El sistema educativo indígena propio–SEIP, una política pública emergente de los pueblos indígenas de Colombia</w:t>
-          </w:r>
-          <w:proofErr w:type="gramStart"/>
-          <w:r>
-            <w:rPr>
-              <w:rFonts w:ascii="Arial" w:eastAsia="Times New Roman" w:hAnsi="Arial" w:cs="Arial"/>
-              <w:i/>
-              <w:iCs/>
-              <w:sz w:val="24"/>
-              <w:szCs w:val="24"/>
-            </w:rPr>
-            <w:t xml:space="preserve">. </w:t>
+            <w:t xml:space="preserve">El sistema educativo indígena propio–SEIP, una política pública emergente de los pueblos indígenas de Colombia. </w:t>
           </w:r>
           <w:r>
             <w:rPr>
@@ -27517,16 +25688,7 @@
               <w:sz w:val="24"/>
               <w:szCs w:val="24"/>
             </w:rPr>
-            <w:t>.</w:t>
-          </w:r>
-          <w:proofErr w:type="gramEnd"/>
-          <w:r>
-            <w:rPr>
-              <w:rFonts w:ascii="Arial" w:eastAsia="Times New Roman" w:hAnsi="Arial" w:cs="Arial"/>
-              <w:sz w:val="24"/>
-              <w:szCs w:val="24"/>
-            </w:rPr>
-            <w:t xml:space="preserve"> REIB: Revista Electrónica Iberoamericana, 14(2), 139-165. https://dialnet.unirioja.es/servlet/articulo?codigo=7956675</w:t>
+            <w:t>. REIB: Revista Electrónica Iberoamericana, 14(2), 139-165. https://dialnet.unirioja.es/servlet/articulo?codigo=7956675</w:t>
           </w:r>
         </w:p>
         <w:p>
@@ -27566,73 +25728,7 @@
               <w:sz w:val="24"/>
               <w:szCs w:val="24"/>
             </w:rPr>
-            <w:t xml:space="preserve">Vulnerabilidad y resiliencia comunitaria en la reducción del riesgo de desastres: un ejemplo de </w:t>
-          </w:r>
-          <w:proofErr w:type="spellStart"/>
-          <w:r>
-            <w:rPr>
-              <w:rFonts w:ascii="Arial" w:eastAsia="Times New Roman" w:hAnsi="Arial" w:cs="Arial"/>
-              <w:i/>
-              <w:iCs/>
-              <w:sz w:val="24"/>
-              <w:szCs w:val="24"/>
-            </w:rPr>
-            <w:t>Phojal</w:t>
-          </w:r>
-          <w:proofErr w:type="spellEnd"/>
-          <w:r>
-            <w:rPr>
-              <w:rFonts w:ascii="Arial" w:eastAsia="Times New Roman" w:hAnsi="Arial" w:cs="Arial"/>
-              <w:i/>
-              <w:iCs/>
-              <w:sz w:val="24"/>
-              <w:szCs w:val="24"/>
-            </w:rPr>
-            <w:t xml:space="preserve"> </w:t>
-          </w:r>
-          <w:proofErr w:type="spellStart"/>
-          <w:r>
-            <w:rPr>
-              <w:rFonts w:ascii="Arial" w:eastAsia="Times New Roman" w:hAnsi="Arial" w:cs="Arial"/>
-              <w:i/>
-              <w:iCs/>
-              <w:sz w:val="24"/>
-              <w:szCs w:val="24"/>
-            </w:rPr>
-            <w:t>Nalla</w:t>
-          </w:r>
-          <w:proofErr w:type="spellEnd"/>
-          <w:r>
-            <w:rPr>
-              <w:rFonts w:ascii="Arial" w:eastAsia="Times New Roman" w:hAnsi="Arial" w:cs="Arial"/>
-              <w:i/>
-              <w:iCs/>
-              <w:sz w:val="24"/>
-              <w:szCs w:val="24"/>
-            </w:rPr>
-            <w:t xml:space="preserve">, </w:t>
-          </w:r>
-          <w:proofErr w:type="spellStart"/>
-          <w:r>
-            <w:rPr>
-              <w:rFonts w:ascii="Arial" w:eastAsia="Times New Roman" w:hAnsi="Arial" w:cs="Arial"/>
-              <w:i/>
-              <w:iCs/>
-              <w:sz w:val="24"/>
-              <w:szCs w:val="24"/>
-            </w:rPr>
-            <w:t>Himachal</w:t>
-          </w:r>
-          <w:proofErr w:type="spellEnd"/>
-          <w:r>
-            <w:rPr>
-              <w:rFonts w:ascii="Arial" w:eastAsia="Times New Roman" w:hAnsi="Arial" w:cs="Arial"/>
-              <w:i/>
-              <w:iCs/>
-              <w:sz w:val="24"/>
-              <w:szCs w:val="24"/>
-            </w:rPr>
-            <w:t xml:space="preserve"> Pradesh, India</w:t>
+            <w:t>Vulnerabilidad y resiliencia comunitaria en la reducción del riesgo de desastres: un ejemplo de Phojal Nalla, Himachal Pradesh, India</w:t>
           </w:r>
           <w:r>
             <w:rPr>
@@ -27710,61 +25806,7 @@
               <w:sz w:val="24"/>
               <w:szCs w:val="24"/>
             </w:rPr>
-            <w:t xml:space="preserve">NUNKINÍ – </w:t>
-          </w:r>
-          <w:proofErr w:type="spellStart"/>
-          <w:r>
-            <w:rPr>
-              <w:rFonts w:ascii="Arial" w:eastAsia="Times New Roman" w:hAnsi="Arial" w:cs="Arial"/>
-              <w:sz w:val="24"/>
-              <w:szCs w:val="24"/>
-            </w:rPr>
-            <w:t>Najil</w:t>
-          </w:r>
-          <w:proofErr w:type="spellEnd"/>
-          <w:r>
-            <w:rPr>
-              <w:rFonts w:ascii="Arial" w:eastAsia="Times New Roman" w:hAnsi="Arial" w:cs="Arial"/>
-              <w:sz w:val="24"/>
-              <w:szCs w:val="24"/>
-            </w:rPr>
-            <w:t xml:space="preserve"> </w:t>
-          </w:r>
-          <w:proofErr w:type="spellStart"/>
-          <w:r>
-            <w:rPr>
-              <w:rFonts w:ascii="Arial" w:eastAsia="Times New Roman" w:hAnsi="Arial" w:cs="Arial"/>
-              <w:sz w:val="24"/>
-              <w:szCs w:val="24"/>
-            </w:rPr>
-            <w:t>xook</w:t>
-          </w:r>
-          <w:proofErr w:type="spellEnd"/>
-          <w:r>
-            <w:rPr>
-              <w:rFonts w:ascii="Arial" w:eastAsia="Times New Roman" w:hAnsi="Arial" w:cs="Arial"/>
-              <w:sz w:val="24"/>
-              <w:szCs w:val="24"/>
-            </w:rPr>
-            <w:t xml:space="preserve"> </w:t>
-          </w:r>
-          <w:proofErr w:type="spellStart"/>
-          <w:r>
-            <w:rPr>
-              <w:rFonts w:ascii="Arial" w:eastAsia="Times New Roman" w:hAnsi="Arial" w:cs="Arial"/>
-              <w:sz w:val="24"/>
-              <w:szCs w:val="24"/>
-            </w:rPr>
-            <w:t>Maayat’aan</w:t>
-          </w:r>
-          <w:proofErr w:type="spellEnd"/>
-          <w:r>
-            <w:rPr>
-              <w:rFonts w:ascii="Arial" w:eastAsia="Times New Roman" w:hAnsi="Arial" w:cs="Arial"/>
-              <w:sz w:val="24"/>
-              <w:szCs w:val="24"/>
-            </w:rPr>
-            <w:t xml:space="preserve">. (2024). </w:t>
+            <w:t xml:space="preserve">NUNKINÍ – Najil xook Maayat’aan. (2024). </w:t>
           </w:r>
           <w:r>
             <w:rPr>
@@ -27846,115 +25888,14 @@
               <w:szCs w:val="24"/>
             </w:rPr>
           </w:pPr>
-          <w:proofErr w:type="spellStart"/>
           <w:r>
             <w:rPr>
               <w:rFonts w:ascii="Arial" w:eastAsia="Times New Roman" w:hAnsi="Arial" w:cs="Arial"/>
               <w:sz w:val="24"/>
               <w:szCs w:val="24"/>
             </w:rPr>
-            <w:t>RisingVoices</w:t>
+            <w:t xml:space="preserve">RisingVoices Coordinadora de campañas, Yanne C yanne.c AT, &amp; globalvoices DOT org. (2022, September 20). </w:t>
           </w:r>
-          <w:proofErr w:type="spellEnd"/>
-          <w:r>
-            <w:rPr>
-              <w:rFonts w:ascii="Arial" w:eastAsia="Times New Roman" w:hAnsi="Arial" w:cs="Arial"/>
-              <w:sz w:val="24"/>
-              <w:szCs w:val="24"/>
-            </w:rPr>
-            <w:t xml:space="preserve"> Coordinadora de campañas, </w:t>
-          </w:r>
-          <w:proofErr w:type="spellStart"/>
-          <w:r>
-            <w:rPr>
-              <w:rFonts w:ascii="Arial" w:eastAsia="Times New Roman" w:hAnsi="Arial" w:cs="Arial"/>
-              <w:sz w:val="24"/>
-              <w:szCs w:val="24"/>
-            </w:rPr>
-            <w:t>Yanne</w:t>
-          </w:r>
-          <w:proofErr w:type="spellEnd"/>
-          <w:r>
-            <w:rPr>
-              <w:rFonts w:ascii="Arial" w:eastAsia="Times New Roman" w:hAnsi="Arial" w:cs="Arial"/>
-              <w:sz w:val="24"/>
-              <w:szCs w:val="24"/>
-            </w:rPr>
-            <w:t xml:space="preserve"> C </w:t>
-          </w:r>
-          <w:proofErr w:type="spellStart"/>
-          <w:r>
-            <w:rPr>
-              <w:rFonts w:ascii="Arial" w:eastAsia="Times New Roman" w:hAnsi="Arial" w:cs="Arial"/>
-              <w:sz w:val="24"/>
-              <w:szCs w:val="24"/>
-            </w:rPr>
-            <w:t>yanne.c</w:t>
-          </w:r>
-          <w:proofErr w:type="spellEnd"/>
-          <w:r>
-            <w:rPr>
-              <w:rFonts w:ascii="Arial" w:eastAsia="Times New Roman" w:hAnsi="Arial" w:cs="Arial"/>
-              <w:sz w:val="24"/>
-              <w:szCs w:val="24"/>
-            </w:rPr>
-            <w:t xml:space="preserve"> AT, &amp; </w:t>
-          </w:r>
-          <w:proofErr w:type="spellStart"/>
-          <w:r>
-            <w:rPr>
-              <w:rFonts w:ascii="Arial" w:eastAsia="Times New Roman" w:hAnsi="Arial" w:cs="Arial"/>
-              <w:sz w:val="24"/>
-              <w:szCs w:val="24"/>
-            </w:rPr>
-            <w:t>globalvoices</w:t>
-          </w:r>
-          <w:proofErr w:type="spellEnd"/>
-          <w:r>
-            <w:rPr>
-              <w:rFonts w:ascii="Arial" w:eastAsia="Times New Roman" w:hAnsi="Arial" w:cs="Arial"/>
-              <w:sz w:val="24"/>
-              <w:szCs w:val="24"/>
-            </w:rPr>
-            <w:t xml:space="preserve"> DOT </w:t>
-          </w:r>
-          <w:proofErr w:type="spellStart"/>
-          <w:r>
-            <w:rPr>
-              <w:rFonts w:ascii="Arial" w:eastAsia="Times New Roman" w:hAnsi="Arial" w:cs="Arial"/>
-              <w:sz w:val="24"/>
-              <w:szCs w:val="24"/>
-            </w:rPr>
-            <w:t>org</w:t>
-          </w:r>
-          <w:proofErr w:type="spellEnd"/>
-          <w:r>
-            <w:rPr>
-              <w:rFonts w:ascii="Arial" w:eastAsia="Times New Roman" w:hAnsi="Arial" w:cs="Arial"/>
-              <w:sz w:val="24"/>
-              <w:szCs w:val="24"/>
-            </w:rPr>
-            <w:t xml:space="preserve">. (2022, </w:t>
-          </w:r>
-          <w:proofErr w:type="spellStart"/>
-          <w:r>
-            <w:rPr>
-              <w:rFonts w:ascii="Arial" w:eastAsia="Times New Roman" w:hAnsi="Arial" w:cs="Arial"/>
-              <w:sz w:val="24"/>
-              <w:szCs w:val="24"/>
-            </w:rPr>
-            <w:t>September</w:t>
-          </w:r>
-          <w:proofErr w:type="spellEnd"/>
-          <w:r>
-            <w:rPr>
-              <w:rFonts w:ascii="Arial" w:eastAsia="Times New Roman" w:hAnsi="Arial" w:cs="Arial"/>
-              <w:sz w:val="24"/>
-              <w:szCs w:val="24"/>
-            </w:rPr>
-            <w:t xml:space="preserve"> 20). </w:t>
-          </w:r>
-          <w:proofErr w:type="gramStart"/>
           <w:r>
             <w:rPr>
               <w:rFonts w:ascii="Arial" w:eastAsia="Times New Roman" w:hAnsi="Arial" w:cs="Arial"/>
@@ -27963,18 +25904,7 @@
               <w:sz w:val="24"/>
               <w:szCs w:val="24"/>
             </w:rPr>
-            <w:t>Activismo  lenguas</w:t>
-          </w:r>
-          <w:proofErr w:type="gramEnd"/>
-          <w:r>
-            <w:rPr>
-              <w:rFonts w:ascii="Arial" w:eastAsia="Times New Roman" w:hAnsi="Arial" w:cs="Arial"/>
-              <w:i/>
-              <w:iCs/>
-              <w:sz w:val="24"/>
-              <w:szCs w:val="24"/>
-            </w:rPr>
-            <w:t xml:space="preserve"> indígenas</w:t>
+            <w:t>Activismo  lenguas indígenas</w:t>
           </w:r>
           <w:r>
             <w:rPr>
@@ -27982,25 +25912,7 @@
               <w:sz w:val="24"/>
               <w:szCs w:val="24"/>
             </w:rPr>
-            <w:t xml:space="preserve">. 20 2022 </w:t>
-          </w:r>
-          <w:proofErr w:type="spellStart"/>
-          <w:r>
-            <w:rPr>
-              <w:rFonts w:ascii="Arial" w:eastAsia="Times New Roman" w:hAnsi="Arial" w:cs="Arial"/>
-              <w:sz w:val="24"/>
-              <w:szCs w:val="24"/>
-            </w:rPr>
-            <w:t>September</w:t>
-          </w:r>
-          <w:proofErr w:type="spellEnd"/>
-          <w:r>
-            <w:rPr>
-              <w:rFonts w:ascii="Arial" w:eastAsia="Times New Roman" w:hAnsi="Arial" w:cs="Arial"/>
-              <w:sz w:val="24"/>
-              <w:szCs w:val="24"/>
-            </w:rPr>
-            <w:t xml:space="preserve"> 23:47 GMT. https://rising.globalvoices.org/</w:t>
+            <w:t>. 20 2022 September 23:47 GMT. https://rising.globalvoices.org/</w:t>
           </w:r>
         </w:p>
         <w:p>
@@ -28021,25 +25933,7 @@
               <w:sz w:val="24"/>
               <w:szCs w:val="24"/>
             </w:rPr>
-            <w:t xml:space="preserve">Tunubalá, D. </w:t>
-          </w:r>
-          <w:proofErr w:type="gramStart"/>
-          <w:r>
-            <w:rPr>
-              <w:rFonts w:ascii="Arial" w:eastAsia="Times New Roman" w:hAnsi="Arial" w:cs="Arial"/>
-              <w:sz w:val="24"/>
-              <w:szCs w:val="24"/>
-            </w:rPr>
-            <w:t>A. ,</w:t>
-          </w:r>
-          <w:proofErr w:type="gramEnd"/>
-          <w:r>
-            <w:rPr>
-              <w:rFonts w:ascii="Arial" w:eastAsia="Times New Roman" w:hAnsi="Arial" w:cs="Arial"/>
-              <w:sz w:val="24"/>
-              <w:szCs w:val="24"/>
-            </w:rPr>
-            <w:t xml:space="preserve"> Tunubalá Morales, M. E. , Almendra, L. H. , &amp; &amp; Morales Tombé, A. J. (2021a). </w:t>
+            <w:t xml:space="preserve">Tunubalá, D. A. , Tunubalá Morales, M. E. , Almendra, L. H. , &amp; &amp; Morales Tombé, A. J. (2021a). </w:t>
           </w:r>
           <w:r>
             <w:rPr>
@@ -28049,18 +25943,7 @@
               <w:sz w:val="24"/>
               <w:szCs w:val="24"/>
             </w:rPr>
-            <w:t>ANALISIS PEDAGOGICO, LINGUISTICO Y MATERIALES PROPIOS EN LAS INSTITUCIONES Y SEDES EDUCATIVAS-2021</w:t>
-          </w:r>
-          <w:proofErr w:type="gramStart"/>
-          <w:r>
-            <w:rPr>
-              <w:rFonts w:ascii="Arial" w:eastAsia="Times New Roman" w:hAnsi="Arial" w:cs="Arial"/>
-              <w:i/>
-              <w:iCs/>
-              <w:sz w:val="24"/>
-              <w:szCs w:val="24"/>
-            </w:rPr>
-            <w:t xml:space="preserve">. </w:t>
+            <w:t xml:space="preserve">ANALISIS PEDAGOGICO, LINGUISTICO Y MATERIALES PROPIOS EN LAS INSTITUCIONES Y SEDES EDUCATIVAS-2021. </w:t>
           </w:r>
           <w:r>
             <w:rPr>
@@ -28070,7 +25953,6 @@
             </w:rPr>
             <w:t>.</w:t>
           </w:r>
-          <w:proofErr w:type="gramEnd"/>
         </w:p>
         <w:p>
           <w:pPr>
@@ -28090,25 +25972,7 @@
               <w:sz w:val="24"/>
               <w:szCs w:val="24"/>
             </w:rPr>
-            <w:t xml:space="preserve">Tunubalá, D. </w:t>
-          </w:r>
-          <w:proofErr w:type="gramStart"/>
-          <w:r>
-            <w:rPr>
-              <w:rFonts w:ascii="Arial" w:eastAsia="Times New Roman" w:hAnsi="Arial" w:cs="Arial"/>
-              <w:sz w:val="24"/>
-              <w:szCs w:val="24"/>
-            </w:rPr>
-            <w:t>A. ,</w:t>
-          </w:r>
-          <w:proofErr w:type="gramEnd"/>
-          <w:r>
-            <w:rPr>
-              <w:rFonts w:ascii="Arial" w:eastAsia="Times New Roman" w:hAnsi="Arial" w:cs="Arial"/>
-              <w:sz w:val="24"/>
-              <w:szCs w:val="24"/>
-            </w:rPr>
-            <w:t xml:space="preserve"> Tunubalá Morales, M. E. , Almendra, L. H. , &amp; &amp; Morales Tombé, A. J. (2021b). </w:t>
+            <w:t xml:space="preserve">Tunubalá, D. A. , Tunubalá Morales, M. E. , Almendra, L. H. , &amp; &amp; Morales Tombé, A. J. (2021b). </w:t>
           </w:r>
           <w:r>
             <w:rPr>
@@ -40923,7 +38787,7 @@
     <w:charset w:val="00"/>
     <w:family w:val="roman"/>
     <w:pitch w:val="variable"/>
-    <w:sig w:usb0="E0002AFF" w:usb1="C0007843" w:usb2="00000009" w:usb3="00000000" w:csb0="000001FF" w:csb1="00000000"/>
+    <w:sig w:usb0="E0002EFF" w:usb1="C000785B" w:usb2="00000009" w:usb3="00000000" w:csb0="000001FF" w:csb1="00000000"/>
   </w:font>
   <w:font w:name="Courier New">
     <w:panose1 w:val="02070309020205020404"/>
@@ -40952,21 +38816,21 @@
     <w:charset w:val="00"/>
     <w:family w:val="swiss"/>
     <w:pitch w:val="variable"/>
-    <w:sig w:usb0="E0002AFF" w:usb1="4000ACFF" w:usb2="00000001" w:usb3="00000000" w:csb0="000001FF" w:csb1="00000000"/>
+    <w:sig w:usb0="E4002EFF" w:usb1="C000247B" w:usb2="00000009" w:usb3="00000000" w:csb0="000001FF" w:csb1="00000000"/>
   </w:font>
   <w:font w:name="Arial">
     <w:panose1 w:val="020B0604020202020204"/>
     <w:charset w:val="00"/>
     <w:family w:val="swiss"/>
     <w:pitch w:val="variable"/>
-    <w:sig w:usb0="E0002AFF" w:usb1="C0007843" w:usb2="00000009" w:usb3="00000000" w:csb0="000001FF" w:csb1="00000000"/>
+    <w:sig w:usb0="E0002EFF" w:usb1="C000785B" w:usb2="00000009" w:usb3="00000000" w:csb0="000001FF" w:csb1="00000000"/>
   </w:font>
   <w:font w:name="Calibri Light">
     <w:panose1 w:val="020F0302020204030204"/>
     <w:charset w:val="00"/>
     <w:family w:val="swiss"/>
     <w:pitch w:val="variable"/>
-    <w:sig w:usb0="A0002AEF" w:usb1="4000207B" w:usb2="00000000" w:usb3="00000000" w:csb0="000001FF" w:csb1="00000000"/>
+    <w:sig w:usb0="E4002EFF" w:usb1="C000247B" w:usb2="00000009" w:usb3="00000000" w:csb0="000001FF" w:csb1="00000000"/>
   </w:font>
   <w:font w:name="Tahoma">
     <w:panose1 w:val="020B0604030504040204"/>
@@ -41044,6 +38908,7 @@
     <w:rsid w:val="00A74459"/>
     <w:rsid w:val="00B26969"/>
     <w:rsid w:val="00B50E95"/>
+    <w:rsid w:val="00C65835"/>
     <w:rsid w:val="00C70B7F"/>
     <w:rsid w:val="00CC1C23"/>
     <w:rsid w:val="00D64138"/>

</xml_diff>